<commit_message>
Setup preview and multiple format render
</commit_message>
<xml_diff>
--- a/docs/affectiveriskperceptionnetworks.docx
+++ b/docs/affectiveriskperceptionnetworks.docx
@@ -1670,7 +1670,7 @@
       </w:r>
     </w:p>
     <w:bookmarkEnd w:id="27"/>
-    <w:bookmarkStart w:id="107" w:name="sec-materialsandmethods"/>
+    <w:bookmarkStart w:id="53" w:name="sec-materialsandmethods"/>
     <w:p>
       <w:pPr>
         <w:pStyle w:val="Heading1"/>
@@ -1679,7 +1679,7 @@
         <w:t xml:space="preserve">Materials and Methods</w:t>
       </w:r>
     </w:p>
-    <w:bookmarkStart w:id="105" w:name="sec-materials"/>
+    <w:bookmarkStart w:id="51" w:name="sec-materials"/>
     <w:p>
       <w:pPr>
         <w:pStyle w:val="Heading2"/>
@@ -1706,7 +1706,7 @@
       </w:r>
     </w:p>
     <w:bookmarkEnd w:id="28"/>
-    <w:bookmarkStart w:id="90" w:name="sec-dependentvariables"/>
+    <w:bookmarkStart w:id="45" w:name="sec-dependentvariables"/>
     <w:p>
       <w:pPr>
         <w:pStyle w:val="Heading3"/>
@@ -2187,7 +2187,7 @@
       <w:tr>
         <w:tc>
           <w:tcPr/>
-          <w:bookmarkStart w:id="85" w:name="fig-dependents"/>
+          <w:bookmarkStart w:id="43" w:name="fig-dependents"/>
           <w:tbl>
             <w:tblPr>
               <w:tblStyle w:val="Table"/>
@@ -2216,55 +2216,13 @@
                   <w:tr>
                     <w:tc>
                       <w:tcPr/>
-                      <w:bookmarkStart w:id="32" w:name="fig-dependents-1"/>
+                      <w:bookmarkStart w:id="29" w:name="fig-dependents-1"/>
                       <w:p>
                         <w:pPr>
                           <w:jc w:val="center"/>
                           <w:jc w:val="center"/>
                           <w:jc w:val="center"/>
                         </w:pPr>
-                        <w:r>
-                          <w:drawing>
-                            <wp:inline>
-                              <wp:extent cx="1975104" cy="1580083"/>
-                              <wp:effectExtent b="0" l="0" r="0" t="0"/>
-                              <wp:docPr descr="" title="" id="30" name="Picture"/>
-                              <a:graphic>
-                                <a:graphicData uri="http://schemas.openxmlformats.org/drawingml/2006/picture">
-                                  <pic:pic>
-                                    <pic:nvPicPr>
-                                      <pic:cNvPr descr="affectiveriskperceptionnetworks_files/figure-docx/fig-dependents-1.png" id="31" name="Picture"/>
-                                      <pic:cNvPicPr>
-                                        <a:picLocks noChangeArrowheads="1" noChangeAspect="1"/>
-                                      </pic:cNvPicPr>
-                                    </pic:nvPicPr>
-                                    <pic:blipFill>
-                                      <a:blip r:embed="rId29"/>
-                                      <a:stretch>
-                                        <a:fillRect/>
-                                      </a:stretch>
-                                    </pic:blipFill>
-                                    <pic:spPr bwMode="auto">
-                                      <a:xfrm>
-                                        <a:off x="0" y="0"/>
-                                        <a:ext cx="1975104" cy="1580083"/>
-                                      </a:xfrm>
-                                      <a:prstGeom prst="rect">
-                                        <a:avLst/>
-                                      </a:prstGeom>
-                                      <a:noFill/>
-                                      <a:ln w="9525">
-                                        <a:noFill/>
-                                        <a:headEnd/>
-                                        <a:tailEnd/>
-                                      </a:ln>
-                                    </pic:spPr>
-                                  </pic:pic>
-                                </a:graphicData>
-                              </a:graphic>
-                            </wp:inline>
-                          </w:drawing>
-                        </w:r>
                       </w:p>
                       <w:p>
                         <w:pPr>
@@ -2281,7 +2239,7 @@
                           <w:t xml:space="preserve">(a) Weather</w:t>
                         </w:r>
                       </w:p>
-                      <w:bookmarkEnd w:id="32"/>
+                      <w:bookmarkEnd w:id="29"/>
                     </w:tc>
                   </w:tr>
                 </w:tbl>
@@ -2302,55 +2260,13 @@
                   <w:tr>
                     <w:tc>
                       <w:tcPr/>
-                      <w:bookmarkStart w:id="36" w:name="fig-dependents-2"/>
+                      <w:bookmarkStart w:id="30" w:name="fig-dependents-2"/>
                       <w:p>
                         <w:pPr>
                           <w:jc w:val="center"/>
                           <w:jc w:val="center"/>
                           <w:jc w:val="center"/>
                         </w:pPr>
-                        <w:r>
-                          <w:drawing>
-                            <wp:inline>
-                              <wp:extent cx="1975104" cy="1580083"/>
-                              <wp:effectExtent b="0" l="0" r="0" t="0"/>
-                              <wp:docPr descr="" title="" id="34" name="Picture"/>
-                              <a:graphic>
-                                <a:graphicData uri="http://schemas.openxmlformats.org/drawingml/2006/picture">
-                                  <pic:pic>
-                                    <pic:nvPicPr>
-                                      <pic:cNvPr descr="affectiveriskperceptionnetworks_files/figure-docx/fig-dependents-2.png" id="35" name="Picture"/>
-                                      <pic:cNvPicPr>
-                                        <a:picLocks noChangeArrowheads="1" noChangeAspect="1"/>
-                                      </pic:cNvPicPr>
-                                    </pic:nvPicPr>
-                                    <pic:blipFill>
-                                      <a:blip r:embed="rId33"/>
-                                      <a:stretch>
-                                        <a:fillRect/>
-                                      </a:stretch>
-                                    </pic:blipFill>
-                                    <pic:spPr bwMode="auto">
-                                      <a:xfrm>
-                                        <a:off x="0" y="0"/>
-                                        <a:ext cx="1975104" cy="1580083"/>
-                                      </a:xfrm>
-                                      <a:prstGeom prst="rect">
-                                        <a:avLst/>
-                                      </a:prstGeom>
-                                      <a:noFill/>
-                                      <a:ln w="9525">
-                                        <a:noFill/>
-                                        <a:headEnd/>
-                                        <a:tailEnd/>
-                                      </a:ln>
-                                    </pic:spPr>
-                                  </pic:pic>
-                                </a:graphicData>
-                              </a:graphic>
-                            </wp:inline>
-                          </w:drawing>
-                        </w:r>
                       </w:p>
                       <w:p>
                         <w:pPr>
@@ -2367,7 +2283,7 @@
                           <w:t xml:space="preserve">(b) Traffic</w:t>
                         </w:r>
                       </w:p>
-                      <w:bookmarkEnd w:id="36"/>
+                      <w:bookmarkEnd w:id="30"/>
                     </w:tc>
                   </w:tr>
                 </w:tbl>
@@ -2388,55 +2304,13 @@
                   <w:tr>
                     <w:tc>
                       <w:tcPr/>
-                      <w:bookmarkStart w:id="40" w:name="fig-dependents-3"/>
+                      <w:bookmarkStart w:id="31" w:name="fig-dependents-3"/>
                       <w:p>
                         <w:pPr>
                           <w:jc w:val="center"/>
                           <w:jc w:val="center"/>
                           <w:jc w:val="center"/>
                         </w:pPr>
-                        <w:r>
-                          <w:drawing>
-                            <wp:inline>
-                              <wp:extent cx="1975104" cy="1580083"/>
-                              <wp:effectExtent b="0" l="0" r="0" t="0"/>
-                              <wp:docPr descr="" title="" id="38" name="Picture"/>
-                              <a:graphic>
-                                <a:graphicData uri="http://schemas.openxmlformats.org/drawingml/2006/picture">
-                                  <pic:pic>
-                                    <pic:nvPicPr>
-                                      <pic:cNvPr descr="affectiveriskperceptionnetworks_files/figure-docx/fig-dependents-3.png" id="39" name="Picture"/>
-                                      <pic:cNvPicPr>
-                                        <a:picLocks noChangeArrowheads="1" noChangeAspect="1"/>
-                                      </pic:cNvPicPr>
-                                    </pic:nvPicPr>
-                                    <pic:blipFill>
-                                      <a:blip r:embed="rId37"/>
-                                      <a:stretch>
-                                        <a:fillRect/>
-                                      </a:stretch>
-                                    </pic:blipFill>
-                                    <pic:spPr bwMode="auto">
-                                      <a:xfrm>
-                                        <a:off x="0" y="0"/>
-                                        <a:ext cx="1975104" cy="1580083"/>
-                                      </a:xfrm>
-                                      <a:prstGeom prst="rect">
-                                        <a:avLst/>
-                                      </a:prstGeom>
-                                      <a:noFill/>
-                                      <a:ln w="9525">
-                                        <a:noFill/>
-                                        <a:headEnd/>
-                                        <a:tailEnd/>
-                                      </a:ln>
-                                    </pic:spPr>
-                                  </pic:pic>
-                                </a:graphicData>
-                              </a:graphic>
-                            </wp:inline>
-                          </w:drawing>
-                        </w:r>
                       </w:p>
                       <w:p>
                         <w:pPr>
@@ -2453,7 +2327,7 @@
                           <w:t xml:space="preserve">(c) Fire</w:t>
                         </w:r>
                       </w:p>
-                      <w:bookmarkEnd w:id="40"/>
+                      <w:bookmarkEnd w:id="31"/>
                     </w:tc>
                   </w:tr>
                 </w:tbl>
@@ -2494,55 +2368,13 @@
                   <w:tr>
                     <w:tc>
                       <w:tcPr/>
-                      <w:bookmarkStart w:id="44" w:name="fig-dependents-4"/>
+                      <w:bookmarkStart w:id="32" w:name="fig-dependents-4"/>
                       <w:p>
                         <w:pPr>
                           <w:jc w:val="center"/>
                           <w:jc w:val="center"/>
                           <w:jc w:val="center"/>
                         </w:pPr>
-                        <w:r>
-                          <w:drawing>
-                            <wp:inline>
-                              <wp:extent cx="1975104" cy="1580083"/>
-                              <wp:effectExtent b="0" l="0" r="0" t="0"/>
-                              <wp:docPr descr="" title="" id="42" name="Picture"/>
-                              <a:graphic>
-                                <a:graphicData uri="http://schemas.openxmlformats.org/drawingml/2006/picture">
-                                  <pic:pic>
-                                    <pic:nvPicPr>
-                                      <pic:cNvPr descr="affectiveriskperceptionnetworks_files/figure-docx/fig-dependents-4.png" id="43" name="Picture"/>
-                                      <pic:cNvPicPr>
-                                        <a:picLocks noChangeArrowheads="1" noChangeAspect="1"/>
-                                      </pic:cNvPicPr>
-                                    </pic:nvPicPr>
-                                    <pic:blipFill>
-                                      <a:blip r:embed="rId41"/>
-                                      <a:stretch>
-                                        <a:fillRect/>
-                                      </a:stretch>
-                                    </pic:blipFill>
-                                    <pic:spPr bwMode="auto">
-                                      <a:xfrm>
-                                        <a:off x="0" y="0"/>
-                                        <a:ext cx="1975104" cy="1580083"/>
-                                      </a:xfrm>
-                                      <a:prstGeom prst="rect">
-                                        <a:avLst/>
-                                      </a:prstGeom>
-                                      <a:noFill/>
-                                      <a:ln w="9525">
-                                        <a:noFill/>
-                                        <a:headEnd/>
-                                        <a:tailEnd/>
-                                      </a:ln>
-                                    </pic:spPr>
-                                  </pic:pic>
-                                </a:graphicData>
-                              </a:graphic>
-                            </wp:inline>
-                          </w:drawing>
-                        </w:r>
                       </w:p>
                       <w:p>
                         <w:pPr>
@@ -2559,7 +2391,7 @@
                           <w:t xml:space="preserve">(d) Nuclear</w:t>
                         </w:r>
                       </w:p>
-                      <w:bookmarkEnd w:id="44"/>
+                      <w:bookmarkEnd w:id="32"/>
                     </w:tc>
                   </w:tr>
                 </w:tbl>
@@ -2580,55 +2412,13 @@
                   <w:tr>
                     <w:tc>
                       <w:tcPr/>
-                      <w:bookmarkStart w:id="48" w:name="fig-dependents-5"/>
+                      <w:bookmarkStart w:id="33" w:name="fig-dependents-5"/>
                       <w:p>
                         <w:pPr>
                           <w:jc w:val="center"/>
                           <w:jc w:val="center"/>
                           <w:jc w:val="center"/>
                         </w:pPr>
-                        <w:r>
-                          <w:drawing>
-                            <wp:inline>
-                              <wp:extent cx="1975104" cy="1580083"/>
-                              <wp:effectExtent b="0" l="0" r="0" t="0"/>
-                              <wp:docPr descr="" title="" id="46" name="Picture"/>
-                              <a:graphic>
-                                <a:graphicData uri="http://schemas.openxmlformats.org/drawingml/2006/picture">
-                                  <pic:pic>
-                                    <pic:nvPicPr>
-                                      <pic:cNvPr descr="affectiveriskperceptionnetworks_files/figure-docx/fig-dependents-5.png" id="47" name="Picture"/>
-                                      <pic:cNvPicPr>
-                                        <a:picLocks noChangeArrowheads="1" noChangeAspect="1"/>
-                                      </pic:cNvPicPr>
-                                    </pic:nvPicPr>
-                                    <pic:blipFill>
-                                      <a:blip r:embed="rId45"/>
-                                      <a:stretch>
-                                        <a:fillRect/>
-                                      </a:stretch>
-                                    </pic:blipFill>
-                                    <pic:spPr bwMode="auto">
-                                      <a:xfrm>
-                                        <a:off x="0" y="0"/>
-                                        <a:ext cx="1975104" cy="1580083"/>
-                                      </a:xfrm>
-                                      <a:prstGeom prst="rect">
-                                        <a:avLst/>
-                                      </a:prstGeom>
-                                      <a:noFill/>
-                                      <a:ln w="9525">
-                                        <a:noFill/>
-                                        <a:headEnd/>
-                                        <a:tailEnd/>
-                                      </a:ln>
-                                    </pic:spPr>
-                                  </pic:pic>
-                                </a:graphicData>
-                              </a:graphic>
-                            </wp:inline>
-                          </w:drawing>
-                        </w:r>
                       </w:p>
                       <w:p>
                         <w:pPr>
@@ -2645,7 +2435,7 @@
                           <w:t xml:space="preserve">(e) Work</w:t>
                         </w:r>
                       </w:p>
-                      <w:bookmarkEnd w:id="48"/>
+                      <w:bookmarkEnd w:id="33"/>
                     </w:tc>
                   </w:tr>
                 </w:tbl>
@@ -2666,55 +2456,13 @@
                   <w:tr>
                     <w:tc>
                       <w:tcPr/>
-                      <w:bookmarkStart w:id="52" w:name="fig-dependents-6"/>
+                      <w:bookmarkStart w:id="34" w:name="fig-dependents-6"/>
                       <w:p>
                         <w:pPr>
                           <w:jc w:val="center"/>
                           <w:jc w:val="center"/>
                           <w:jc w:val="center"/>
                         </w:pPr>
-                        <w:r>
-                          <w:drawing>
-                            <wp:inline>
-                              <wp:extent cx="1975104" cy="1580083"/>
-                              <wp:effectExtent b="0" l="0" r="0" t="0"/>
-                              <wp:docPr descr="" title="" id="50" name="Picture"/>
-                              <a:graphic>
-                                <a:graphicData uri="http://schemas.openxmlformats.org/drawingml/2006/picture">
-                                  <pic:pic>
-                                    <pic:nvPicPr>
-                                      <pic:cNvPr descr="affectiveriskperceptionnetworks_files/figure-docx/fig-dependents-6.png" id="51" name="Picture"/>
-                                      <pic:cNvPicPr>
-                                        <a:picLocks noChangeArrowheads="1" noChangeAspect="1"/>
-                                      </pic:cNvPicPr>
-                                    </pic:nvPicPr>
-                                    <pic:blipFill>
-                                      <a:blip r:embed="rId49"/>
-                                      <a:stretch>
-                                        <a:fillRect/>
-                                      </a:stretch>
-                                    </pic:blipFill>
-                                    <pic:spPr bwMode="auto">
-                                      <a:xfrm>
-                                        <a:off x="0" y="0"/>
-                                        <a:ext cx="1975104" cy="1580083"/>
-                                      </a:xfrm>
-                                      <a:prstGeom prst="rect">
-                                        <a:avLst/>
-                                      </a:prstGeom>
-                                      <a:noFill/>
-                                      <a:ln w="9525">
-                                        <a:noFill/>
-                                        <a:headEnd/>
-                                        <a:tailEnd/>
-                                      </a:ln>
-                                    </pic:spPr>
-                                  </pic:pic>
-                                </a:graphicData>
-                              </a:graphic>
-                            </wp:inline>
-                          </w:drawing>
-                        </w:r>
                       </w:p>
                       <w:p>
                         <w:pPr>
@@ -2731,7 +2479,7 @@
                           <w:t xml:space="preserve">(f) Leisure</w:t>
                         </w:r>
                       </w:p>
-                      <w:bookmarkEnd w:id="52"/>
+                      <w:bookmarkEnd w:id="34"/>
                     </w:tc>
                   </w:tr>
                 </w:tbl>
@@ -2772,55 +2520,13 @@
                   <w:tr>
                     <w:tc>
                       <w:tcPr/>
-                      <w:bookmarkStart w:id="56" w:name="fig-dependents-7"/>
+                      <w:bookmarkStart w:id="35" w:name="fig-dependents-7"/>
                       <w:p>
                         <w:pPr>
                           <w:jc w:val="center"/>
                           <w:jc w:val="center"/>
                           <w:jc w:val="center"/>
                         </w:pPr>
-                        <w:r>
-                          <w:drawing>
-                            <wp:inline>
-                              <wp:extent cx="1975104" cy="1580083"/>
-                              <wp:effectExtent b="0" l="0" r="0" t="0"/>
-                              <wp:docPr descr="" title="" id="54" name="Picture"/>
-                              <a:graphic>
-                                <a:graphicData uri="http://schemas.openxmlformats.org/drawingml/2006/picture">
-                                  <pic:pic>
-                                    <pic:nvPicPr>
-                                      <pic:cNvPr descr="affectiveriskperceptionnetworks_files/figure-docx/fig-dependents-7.png" id="55" name="Picture"/>
-                                      <pic:cNvPicPr>
-                                        <a:picLocks noChangeArrowheads="1" noChangeAspect="1"/>
-                                      </pic:cNvPicPr>
-                                    </pic:nvPicPr>
-                                    <pic:blipFill>
-                                      <a:blip r:embed="rId53"/>
-                                      <a:stretch>
-                                        <a:fillRect/>
-                                      </a:stretch>
-                                    </pic:blipFill>
-                                    <pic:spPr bwMode="auto">
-                                      <a:xfrm>
-                                        <a:off x="0" y="0"/>
-                                        <a:ext cx="1975104" cy="1580083"/>
-                                      </a:xfrm>
-                                      <a:prstGeom prst="rect">
-                                        <a:avLst/>
-                                      </a:prstGeom>
-                                      <a:noFill/>
-                                      <a:ln w="9525">
-                                        <a:noFill/>
-                                        <a:headEnd/>
-                                        <a:tailEnd/>
-                                      </a:ln>
-                                    </pic:spPr>
-                                  </pic:pic>
-                                </a:graphicData>
-                              </a:graphic>
-                            </wp:inline>
-                          </w:drawing>
-                        </w:r>
                       </w:p>
                       <w:p>
                         <w:pPr>
@@ -2837,7 +2543,7 @@
                           <w:t xml:space="preserve">(g) War</w:t>
                         </w:r>
                       </w:p>
-                      <w:bookmarkEnd w:id="56"/>
+                      <w:bookmarkEnd w:id="35"/>
                     </w:tc>
                   </w:tr>
                 </w:tbl>
@@ -2858,55 +2564,13 @@
                   <w:tr>
                     <w:tc>
                       <w:tcPr/>
-                      <w:bookmarkStart w:id="60" w:name="fig-dependents-8"/>
+                      <w:bookmarkStart w:id="36" w:name="fig-dependents-8"/>
                       <w:p>
                         <w:pPr>
                           <w:jc w:val="center"/>
                           <w:jc w:val="center"/>
                           <w:jc w:val="center"/>
                         </w:pPr>
-                        <w:r>
-                          <w:drawing>
-                            <wp:inline>
-                              <wp:extent cx="1975104" cy="1580083"/>
-                              <wp:effectExtent b="0" l="0" r="0" t="0"/>
-                              <wp:docPr descr="" title="" id="58" name="Picture"/>
-                              <a:graphic>
-                                <a:graphicData uri="http://schemas.openxmlformats.org/drawingml/2006/picture">
-                                  <pic:pic>
-                                    <pic:nvPicPr>
-                                      <pic:cNvPr descr="affectiveriskperceptionnetworks_files/figure-docx/fig-dependents-8.png" id="59" name="Picture"/>
-                                      <pic:cNvPicPr>
-                                        <a:picLocks noChangeArrowheads="1" noChangeAspect="1"/>
-                                      </pic:cNvPicPr>
-                                    </pic:nvPicPr>
-                                    <pic:blipFill>
-                                      <a:blip r:embed="rId57"/>
-                                      <a:stretch>
-                                        <a:fillRect/>
-                                      </a:stretch>
-                                    </pic:blipFill>
-                                    <pic:spPr bwMode="auto">
-                                      <a:xfrm>
-                                        <a:off x="0" y="0"/>
-                                        <a:ext cx="1975104" cy="1580083"/>
-                                      </a:xfrm>
-                                      <a:prstGeom prst="rect">
-                                        <a:avLst/>
-                                      </a:prstGeom>
-                                      <a:noFill/>
-                                      <a:ln w="9525">
-                                        <a:noFill/>
-                                        <a:headEnd/>
-                                        <a:tailEnd/>
-                                      </a:ln>
-                                    </pic:spPr>
-                                  </pic:pic>
-                                </a:graphicData>
-                              </a:graphic>
-                            </wp:inline>
-                          </w:drawing>
-                        </w:r>
                       </w:p>
                       <w:p>
                         <w:pPr>
@@ -2923,7 +2587,7 @@
                           <w:t xml:space="preserve">(h) Environmental</w:t>
                         </w:r>
                       </w:p>
-                      <w:bookmarkEnd w:id="60"/>
+                      <w:bookmarkEnd w:id="36"/>
                     </w:tc>
                   </w:tr>
                 </w:tbl>
@@ -2944,55 +2608,13 @@
                   <w:tr>
                     <w:tc>
                       <w:tcPr/>
-                      <w:bookmarkStart w:id="64" w:name="fig-dependents-9"/>
+                      <w:bookmarkStart w:id="37" w:name="fig-dependents-9"/>
                       <w:p>
                         <w:pPr>
                           <w:jc w:val="center"/>
                           <w:jc w:val="center"/>
                           <w:jc w:val="center"/>
                         </w:pPr>
-                        <w:r>
-                          <w:drawing>
-                            <wp:inline>
-                              <wp:extent cx="1975104" cy="1580083"/>
-                              <wp:effectExtent b="0" l="0" r="0" t="0"/>
-                              <wp:docPr descr="" title="" id="62" name="Picture"/>
-                              <a:graphic>
-                                <a:graphicData uri="http://schemas.openxmlformats.org/drawingml/2006/picture">
-                                  <pic:pic>
-                                    <pic:nvPicPr>
-                                      <pic:cNvPr descr="affectiveriskperceptionnetworks_files/figure-docx/fig-dependents-9.png" id="63" name="Picture"/>
-                                      <pic:cNvPicPr>
-                                        <a:picLocks noChangeArrowheads="1" noChangeAspect="1"/>
-                                      </pic:cNvPicPr>
-                                    </pic:nvPicPr>
-                                    <pic:blipFill>
-                                      <a:blip r:embed="rId61"/>
-                                      <a:stretch>
-                                        <a:fillRect/>
-                                      </a:stretch>
-                                    </pic:blipFill>
-                                    <pic:spPr bwMode="auto">
-                                      <a:xfrm>
-                                        <a:off x="0" y="0"/>
-                                        <a:ext cx="1975104" cy="1580083"/>
-                                      </a:xfrm>
-                                      <a:prstGeom prst="rect">
-                                        <a:avLst/>
-                                      </a:prstGeom>
-                                      <a:noFill/>
-                                      <a:ln w="9525">
-                                        <a:noFill/>
-                                        <a:headEnd/>
-                                        <a:tailEnd/>
-                                      </a:ln>
-                                    </pic:spPr>
-                                  </pic:pic>
-                                </a:graphicData>
-                              </a:graphic>
-                            </wp:inline>
-                          </w:drawing>
-                        </w:r>
                       </w:p>
                       <w:p>
                         <w:pPr>
@@ -3009,7 +2631,7 @@
                           <w:t xml:space="preserve">(i) Pandemic</w:t>
                         </w:r>
                       </w:p>
-                      <w:bookmarkEnd w:id="64"/>
+                      <w:bookmarkEnd w:id="37"/>
                     </w:tc>
                   </w:tr>
                 </w:tbl>
@@ -3050,55 +2672,13 @@
                   <w:tr>
                     <w:tc>
                       <w:tcPr/>
-                      <w:bookmarkStart w:id="68" w:name="fig-dependents-10"/>
+                      <w:bookmarkStart w:id="38" w:name="fig-dependents-10"/>
                       <w:p>
                         <w:pPr>
                           <w:jc w:val="center"/>
                           <w:jc w:val="center"/>
                           <w:jc w:val="center"/>
                         </w:pPr>
-                        <w:r>
-                          <w:drawing>
-                            <wp:inline>
-                              <wp:extent cx="1975104" cy="1580083"/>
-                              <wp:effectExtent b="0" l="0" r="0" t="0"/>
-                              <wp:docPr descr="" title="" id="66" name="Picture"/>
-                              <a:graphic>
-                                <a:graphicData uri="http://schemas.openxmlformats.org/drawingml/2006/picture">
-                                  <pic:pic>
-                                    <pic:nvPicPr>
-                                      <pic:cNvPr descr="affectiveriskperceptionnetworks_files/figure-docx/fig-dependents-10.png" id="67" name="Picture"/>
-                                      <pic:cNvPicPr>
-                                        <a:picLocks noChangeArrowheads="1" noChangeAspect="1"/>
-                                      </pic:cNvPicPr>
-                                    </pic:nvPicPr>
-                                    <pic:blipFill>
-                                      <a:blip r:embed="rId65"/>
-                                      <a:stretch>
-                                        <a:fillRect/>
-                                      </a:stretch>
-                                    </pic:blipFill>
-                                    <pic:spPr bwMode="auto">
-                                      <a:xfrm>
-                                        <a:off x="0" y="0"/>
-                                        <a:ext cx="1975104" cy="1580083"/>
-                                      </a:xfrm>
-                                      <a:prstGeom prst="rect">
-                                        <a:avLst/>
-                                      </a:prstGeom>
-                                      <a:noFill/>
-                                      <a:ln w="9525">
-                                        <a:noFill/>
-                                        <a:headEnd/>
-                                        <a:tailEnd/>
-                                      </a:ln>
-                                    </pic:spPr>
-                                  </pic:pic>
-                                </a:graphicData>
-                              </a:graphic>
-                            </wp:inline>
-                          </w:drawing>
-                        </w:r>
                       </w:p>
                       <w:p>
                         <w:pPr>
@@ -3115,7 +2695,7 @@
                           <w:t xml:space="preserve">(j) Illness</w:t>
                         </w:r>
                       </w:p>
-                      <w:bookmarkEnd w:id="68"/>
+                      <w:bookmarkEnd w:id="38"/>
                     </w:tc>
                   </w:tr>
                 </w:tbl>
@@ -3136,55 +2716,13 @@
                   <w:tr>
                     <w:tc>
                       <w:tcPr/>
-                      <w:bookmarkStart w:id="72" w:name="fig-dependents-11"/>
+                      <w:bookmarkStart w:id="39" w:name="fig-dependents-11"/>
                       <w:p>
                         <w:pPr>
                           <w:jc w:val="center"/>
                           <w:jc w:val="center"/>
                           <w:jc w:val="center"/>
                         </w:pPr>
-                        <w:r>
-                          <w:drawing>
-                            <wp:inline>
-                              <wp:extent cx="1975104" cy="1580083"/>
-                              <wp:effectExtent b="0" l="0" r="0" t="0"/>
-                              <wp:docPr descr="" title="" id="70" name="Picture"/>
-                              <a:graphic>
-                                <a:graphicData uri="http://schemas.openxmlformats.org/drawingml/2006/picture">
-                                  <pic:pic>
-                                    <pic:nvPicPr>
-                                      <pic:cNvPr descr="affectiveriskperceptionnetworks_files/figure-docx/fig-dependents-11.png" id="71" name="Picture"/>
-                                      <pic:cNvPicPr>
-                                        <a:picLocks noChangeArrowheads="1" noChangeAspect="1"/>
-                                      </pic:cNvPicPr>
-                                    </pic:nvPicPr>
-                                    <pic:blipFill>
-                                      <a:blip r:embed="rId69"/>
-                                      <a:stretch>
-                                        <a:fillRect/>
-                                      </a:stretch>
-                                    </pic:blipFill>
-                                    <pic:spPr bwMode="auto">
-                                      <a:xfrm>
-                                        <a:off x="0" y="0"/>
-                                        <a:ext cx="1975104" cy="1580083"/>
-                                      </a:xfrm>
-                                      <a:prstGeom prst="rect">
-                                        <a:avLst/>
-                                      </a:prstGeom>
-                                      <a:noFill/>
-                                      <a:ln w="9525">
-                                        <a:noFill/>
-                                        <a:headEnd/>
-                                        <a:tailEnd/>
-                                      </a:ln>
-                                    </pic:spPr>
-                                  </pic:pic>
-                                </a:graphicData>
-                              </a:graphic>
-                            </wp:inline>
-                          </w:drawing>
-                        </w:r>
                       </w:p>
                       <w:p>
                         <w:pPr>
@@ -3201,7 +2739,7 @@
                           <w:t xml:space="preserve">(k) Violence</w:t>
                         </w:r>
                       </w:p>
-                      <w:bookmarkEnd w:id="72"/>
+                      <w:bookmarkEnd w:id="39"/>
                     </w:tc>
                   </w:tr>
                 </w:tbl>
@@ -3222,55 +2760,13 @@
                   <w:tr>
                     <w:tc>
                       <w:tcPr/>
-                      <w:bookmarkStart w:id="76" w:name="fig-dependents-12"/>
+                      <w:bookmarkStart w:id="40" w:name="fig-dependents-12"/>
                       <w:p>
                         <w:pPr>
                           <w:jc w:val="center"/>
                           <w:jc w:val="center"/>
                           <w:jc w:val="center"/>
                         </w:pPr>
-                        <w:r>
-                          <w:drawing>
-                            <wp:inline>
-                              <wp:extent cx="1975104" cy="1580083"/>
-                              <wp:effectExtent b="0" l="0" r="0" t="0"/>
-                              <wp:docPr descr="" title="" id="74" name="Picture"/>
-                              <a:graphic>
-                                <a:graphicData uri="http://schemas.openxmlformats.org/drawingml/2006/picture">
-                                  <pic:pic>
-                                    <pic:nvPicPr>
-                                      <pic:cNvPr descr="affectiveriskperceptionnetworks_files/figure-docx/fig-dependents-12.png" id="75" name="Picture"/>
-                                      <pic:cNvPicPr>
-                                        <a:picLocks noChangeArrowheads="1" noChangeAspect="1"/>
-                                      </pic:cNvPicPr>
-                                    </pic:nvPicPr>
-                                    <pic:blipFill>
-                                      <a:blip r:embed="rId73"/>
-                                      <a:stretch>
-                                        <a:fillRect/>
-                                      </a:stretch>
-                                    </pic:blipFill>
-                                    <pic:spPr bwMode="auto">
-                                      <a:xfrm>
-                                        <a:off x="0" y="0"/>
-                                        <a:ext cx="1975104" cy="1580083"/>
-                                      </a:xfrm>
-                                      <a:prstGeom prst="rect">
-                                        <a:avLst/>
-                                      </a:prstGeom>
-                                      <a:noFill/>
-                                      <a:ln w="9525">
-                                        <a:noFill/>
-                                        <a:headEnd/>
-                                        <a:tailEnd/>
-                                      </a:ln>
-                                    </pic:spPr>
-                                  </pic:pic>
-                                </a:graphicData>
-                              </a:graphic>
-                            </wp:inline>
-                          </w:drawing>
-                        </w:r>
                       </w:p>
                       <w:p>
                         <w:pPr>
@@ -3287,7 +2783,7 @@
                           <w:t xml:space="preserve">(l) Operational</w:t>
                         </w:r>
                       </w:p>
-                      <w:bookmarkEnd w:id="76"/>
+                      <w:bookmarkEnd w:id="40"/>
                     </w:tc>
                   </w:tr>
                 </w:tbl>
@@ -3327,55 +2823,13 @@
                   <w:tr>
                     <w:tc>
                       <w:tcPr/>
-                      <w:bookmarkStart w:id="80" w:name="fig-dependents-13"/>
+                      <w:bookmarkStart w:id="41" w:name="fig-dependents-13"/>
                       <w:p>
                         <w:pPr>
                           <w:jc w:val="center"/>
                           <w:jc w:val="center"/>
                           <w:jc w:val="center"/>
                         </w:pPr>
-                        <w:r>
-                          <w:drawing>
-                            <wp:inline>
-                              <wp:extent cx="1975104" cy="1580083"/>
-                              <wp:effectExtent b="0" l="0" r="0" t="0"/>
-                              <wp:docPr descr="" title="" id="78" name="Picture"/>
-                              <a:graphic>
-                                <a:graphicData uri="http://schemas.openxmlformats.org/drawingml/2006/picture">
-                                  <pic:pic>
-                                    <pic:nvPicPr>
-                                      <pic:cNvPr descr="affectiveriskperceptionnetworks_files/figure-docx/fig-dependents-13.png" id="79" name="Picture"/>
-                                      <pic:cNvPicPr>
-                                        <a:picLocks noChangeArrowheads="1" noChangeAspect="1"/>
-                                      </pic:cNvPicPr>
-                                    </pic:nvPicPr>
-                                    <pic:blipFill>
-                                      <a:blip r:embed="rId77"/>
-                                      <a:stretch>
-                                        <a:fillRect/>
-                                      </a:stretch>
-                                    </pic:blipFill>
-                                    <pic:spPr bwMode="auto">
-                                      <a:xfrm>
-                                        <a:off x="0" y="0"/>
-                                        <a:ext cx="1975104" cy="1580083"/>
-                                      </a:xfrm>
-                                      <a:prstGeom prst="rect">
-                                        <a:avLst/>
-                                      </a:prstGeom>
-                                      <a:noFill/>
-                                      <a:ln w="9525">
-                                        <a:noFill/>
-                                        <a:headEnd/>
-                                        <a:tailEnd/>
-                                      </a:ln>
-                                    </pic:spPr>
-                                  </pic:pic>
-                                </a:graphicData>
-                              </a:graphic>
-                            </wp:inline>
-                          </w:drawing>
-                        </w:r>
                       </w:p>
                       <w:p>
                         <w:pPr>
@@ -3392,7 +2846,7 @@
                           <w:t xml:space="preserve">(m) Hybrid</w:t>
                         </w:r>
                       </w:p>
-                      <w:bookmarkEnd w:id="80"/>
+                      <w:bookmarkEnd w:id="41"/>
                     </w:tc>
                   </w:tr>
                 </w:tbl>
@@ -3413,55 +2867,13 @@
                   <w:tr>
                     <w:tc>
                       <w:tcPr/>
-                      <w:bookmarkStart w:id="84" w:name="fig-dependents-14"/>
+                      <w:bookmarkStart w:id="42" w:name="fig-dependents-14"/>
                       <w:p>
                         <w:pPr>
                           <w:jc w:val="center"/>
                           <w:jc w:val="center"/>
                           <w:jc w:val="center"/>
                         </w:pPr>
-                        <w:r>
-                          <w:drawing>
-                            <wp:inline>
-                              <wp:extent cx="1975104" cy="1580083"/>
-                              <wp:effectExtent b="0" l="0" r="0" t="0"/>
-                              <wp:docPr descr="" title="" id="82" name="Picture"/>
-                              <a:graphic>
-                                <a:graphicData uri="http://schemas.openxmlformats.org/drawingml/2006/picture">
-                                  <pic:pic>
-                                    <pic:nvPicPr>
-                                      <pic:cNvPr descr="affectiveriskperceptionnetworks_files/figure-docx/fig-dependents-14.png" id="83" name="Picture"/>
-                                      <pic:cNvPicPr>
-                                        <a:picLocks noChangeArrowheads="1" noChangeAspect="1"/>
-                                      </pic:cNvPicPr>
-                                    </pic:nvPicPr>
-                                    <pic:blipFill>
-                                      <a:blip r:embed="rId81"/>
-                                      <a:stretch>
-                                        <a:fillRect/>
-                                      </a:stretch>
-                                    </pic:blipFill>
-                                    <pic:spPr bwMode="auto">
-                                      <a:xfrm>
-                                        <a:off x="0" y="0"/>
-                                        <a:ext cx="1975104" cy="1580083"/>
-                                      </a:xfrm>
-                                      <a:prstGeom prst="rect">
-                                        <a:avLst/>
-                                      </a:prstGeom>
-                                      <a:noFill/>
-                                      <a:ln w="9525">
-                                        <a:noFill/>
-                                        <a:headEnd/>
-                                        <a:tailEnd/>
-                                      </a:ln>
-                                    </pic:spPr>
-                                  </pic:pic>
-                                </a:graphicData>
-                              </a:graphic>
-                            </wp:inline>
-                          </w:drawing>
-                        </w:r>
                       </w:p>
                       <w:p>
                         <w:pPr>
@@ -3478,7 +2890,7 @@
                           <w:t xml:space="preserve">(n) Polarization</w:t>
                         </w:r>
                       </w:p>
-                      <w:bookmarkEnd w:id="84"/>
+                      <w:bookmarkEnd w:id="42"/>
                     </w:tc>
                   </w:tr>
                 </w:tbl>
@@ -3503,7 +2915,7 @@
               <w:t xml:space="preserve">Figure 1: Distributions of risk perception variables</w:t>
             </w:r>
           </w:p>
-          <w:bookmarkEnd w:id="85"/>
+          <w:bookmarkEnd w:id="43"/>
         </w:tc>
       </w:tr>
     </w:tbl>
@@ -3539,53 +2951,11 @@
       <w:tr>
         <w:tc>
           <w:tcPr/>
-          <w:bookmarkStart w:id="89" w:name="fig-na-analysis"/>
+          <w:bookmarkStart w:id="44" w:name="fig-na-analysis"/>
           <w:p>
             <w:pPr>
               <w:jc w:val="center"/>
             </w:pPr>
-            <w:r>
-              <w:drawing>
-                <wp:inline>
-                  <wp:extent cx="4587290" cy="3669832"/>
-                  <wp:effectExtent b="0" l="0" r="0" t="0"/>
-                  <wp:docPr descr="" title="" id="87" name="Picture"/>
-                  <a:graphic>
-                    <a:graphicData uri="http://schemas.openxmlformats.org/drawingml/2006/picture">
-                      <pic:pic>
-                        <pic:nvPicPr>
-                          <pic:cNvPr descr="affectiveriskperceptionnetworks_files/figure-docx/fig-na-analysis-1.png" id="88" name="Picture"/>
-                          <pic:cNvPicPr>
-                            <a:picLocks noChangeArrowheads="1" noChangeAspect="1"/>
-                          </pic:cNvPicPr>
-                        </pic:nvPicPr>
-                        <pic:blipFill>
-                          <a:blip r:embed="rId86"/>
-                          <a:stretch>
-                            <a:fillRect/>
-                          </a:stretch>
-                        </pic:blipFill>
-                        <pic:spPr bwMode="auto">
-                          <a:xfrm>
-                            <a:off x="0" y="0"/>
-                            <a:ext cx="4587290" cy="3669832"/>
-                          </a:xfrm>
-                          <a:prstGeom prst="rect">
-                            <a:avLst/>
-                          </a:prstGeom>
-                          <a:noFill/>
-                          <a:ln w="9525">
-                            <a:noFill/>
-                            <a:headEnd/>
-                            <a:tailEnd/>
-                          </a:ln>
-                        </pic:spPr>
-                      </pic:pic>
-                    </a:graphicData>
-                  </a:graphic>
-                </wp:inline>
-              </w:drawing>
-            </w:r>
           </w:p>
           <w:p>
             <w:pPr>
@@ -3600,12 +2970,12 @@
               <w:t xml:space="preserve">Figure 2: Missing values by variable</w:t>
             </w:r>
           </w:p>
-          <w:bookmarkEnd w:id="89"/>
+          <w:bookmarkEnd w:id="44"/>
         </w:tc>
       </w:tr>
     </w:tbl>
-    <w:bookmarkEnd w:id="90"/>
-    <w:bookmarkStart w:id="104" w:name="sec-controlvariables"/>
+    <w:bookmarkEnd w:id="45"/>
+    <w:bookmarkStart w:id="50" w:name="sec-controlvariables"/>
     <w:p>
       <w:pPr>
         <w:pStyle w:val="Heading3"/>
@@ -3719,7 +3089,7 @@
       <w:tr>
         <w:tc>
           <w:tcPr/>
-          <w:bookmarkStart w:id="103" w:name="fig-substantive-desc"/>
+          <w:bookmarkStart w:id="49" w:name="fig-substantive-desc"/>
           <w:tbl>
             <w:tblPr>
               <w:tblStyle w:val="Table"/>
@@ -3747,55 +3117,13 @@
                   <w:tr>
                     <w:tc>
                       <w:tcPr/>
-                      <w:bookmarkStart w:id="94" w:name="fig-substantive-desc-1"/>
+                      <w:bookmarkStart w:id="46" w:name="fig-substantive-desc-1"/>
                       <w:p>
                         <w:pPr>
                           <w:jc w:val="center"/>
                           <w:jc w:val="center"/>
                           <w:jc w:val="center"/>
                         </w:pPr>
-                        <w:r>
-                          <w:drawing>
-                            <wp:inline>
-                              <wp:extent cx="2971800" cy="2377440"/>
-                              <wp:effectExtent b="0" l="0" r="0" t="0"/>
-                              <wp:docPr descr="" title="" id="92" name="Picture"/>
-                              <a:graphic>
-                                <a:graphicData uri="http://schemas.openxmlformats.org/drawingml/2006/picture">
-                                  <pic:pic>
-                                    <pic:nvPicPr>
-                                      <pic:cNvPr descr="affectiveriskperceptionnetworks_files/figure-docx/fig-substantive-desc-1.png" id="93" name="Picture"/>
-                                      <pic:cNvPicPr>
-                                        <a:picLocks noChangeArrowheads="1" noChangeAspect="1"/>
-                                      </pic:cNvPicPr>
-                                    </pic:nvPicPr>
-                                    <pic:blipFill>
-                                      <a:blip r:embed="rId91"/>
-                                      <a:stretch>
-                                        <a:fillRect/>
-                                      </a:stretch>
-                                    </pic:blipFill>
-                                    <pic:spPr bwMode="auto">
-                                      <a:xfrm>
-                                        <a:off x="0" y="0"/>
-                                        <a:ext cx="2971800" cy="2377440"/>
-                                      </a:xfrm>
-                                      <a:prstGeom prst="rect">
-                                        <a:avLst/>
-                                      </a:prstGeom>
-                                      <a:noFill/>
-                                      <a:ln w="9525">
-                                        <a:noFill/>
-                                        <a:headEnd/>
-                                        <a:tailEnd/>
-                                      </a:ln>
-                                    </pic:spPr>
-                                  </pic:pic>
-                                </a:graphicData>
-                              </a:graphic>
-                            </wp:inline>
-                          </w:drawing>
-                        </w:r>
                       </w:p>
                       <w:p>
                         <w:pPr>
@@ -3812,7 +3140,7 @@
                           <w:t xml:space="preserve">(a) Direct Experience of Fire</w:t>
                         </w:r>
                       </w:p>
-                      <w:bookmarkEnd w:id="94"/>
+                      <w:bookmarkEnd w:id="46"/>
                     </w:tc>
                   </w:tr>
                 </w:tbl>
@@ -3833,55 +3161,13 @@
                   <w:tr>
                     <w:tc>
                       <w:tcPr/>
-                      <w:bookmarkStart w:id="98" w:name="fig-substantive-desc-2"/>
+                      <w:bookmarkStart w:id="47" w:name="fig-substantive-desc-2"/>
                       <w:p>
                         <w:pPr>
                           <w:jc w:val="center"/>
                           <w:jc w:val="center"/>
                           <w:jc w:val="center"/>
                         </w:pPr>
-                        <w:r>
-                          <w:drawing>
-                            <wp:inline>
-                              <wp:extent cx="2971800" cy="2377440"/>
-                              <wp:effectExtent b="0" l="0" r="0" t="0"/>
-                              <wp:docPr descr="" title="" id="96" name="Picture"/>
-                              <a:graphic>
-                                <a:graphicData uri="http://schemas.openxmlformats.org/drawingml/2006/picture">
-                                  <pic:pic>
-                                    <pic:nvPicPr>
-                                      <pic:cNvPr descr="affectiveriskperceptionnetworks_files/figure-docx/fig-substantive-desc-2.png" id="97" name="Picture"/>
-                                      <pic:cNvPicPr>
-                                        <a:picLocks noChangeArrowheads="1" noChangeAspect="1"/>
-                                      </pic:cNvPicPr>
-                                    </pic:nvPicPr>
-                                    <pic:blipFill>
-                                      <a:blip r:embed="rId95"/>
-                                      <a:stretch>
-                                        <a:fillRect/>
-                                      </a:stretch>
-                                    </pic:blipFill>
-                                    <pic:spPr bwMode="auto">
-                                      <a:xfrm>
-                                        <a:off x="0" y="0"/>
-                                        <a:ext cx="2971800" cy="2377440"/>
-                                      </a:xfrm>
-                                      <a:prstGeom prst="rect">
-                                        <a:avLst/>
-                                      </a:prstGeom>
-                                      <a:noFill/>
-                                      <a:ln w="9525">
-                                        <a:noFill/>
-                                        <a:headEnd/>
-                                        <a:tailEnd/>
-                                      </a:ln>
-                                    </pic:spPr>
-                                  </pic:pic>
-                                </a:graphicData>
-                              </a:graphic>
-                            </wp:inline>
-                          </w:drawing>
-                        </w:r>
                       </w:p>
                       <w:p>
                         <w:pPr>
@@ -3898,7 +3184,7 @@
                           <w:t xml:space="preserve">(b) Near-Miss Experience of Fire</w:t>
                         </w:r>
                       </w:p>
-                      <w:bookmarkEnd w:id="98"/>
+                      <w:bookmarkEnd w:id="47"/>
                     </w:tc>
                   </w:tr>
                 </w:tbl>
@@ -3938,55 +3224,13 @@
                   <w:tr>
                     <w:tc>
                       <w:tcPr/>
-                      <w:bookmarkStart w:id="102" w:name="fig-substantive-desc-3"/>
+                      <w:bookmarkStart w:id="48" w:name="fig-substantive-desc-3"/>
                       <w:p>
                         <w:pPr>
                           <w:jc w:val="center"/>
                           <w:jc w:val="center"/>
                           <w:jc w:val="center"/>
                         </w:pPr>
-                        <w:r>
-                          <w:drawing>
-                            <wp:inline>
-                              <wp:extent cx="2971800" cy="2377440"/>
-                              <wp:effectExtent b="0" l="0" r="0" t="0"/>
-                              <wp:docPr descr="" title="" id="100" name="Picture"/>
-                              <a:graphic>
-                                <a:graphicData uri="http://schemas.openxmlformats.org/drawingml/2006/picture">
-                                  <pic:pic>
-                                    <pic:nvPicPr>
-                                      <pic:cNvPr descr="affectiveriskperceptionnetworks_files/figure-docx/fig-substantive-desc-3.png" id="101" name="Picture"/>
-                                      <pic:cNvPicPr>
-                                        <a:picLocks noChangeArrowheads="1" noChangeAspect="1"/>
-                                      </pic:cNvPicPr>
-                                    </pic:nvPicPr>
-                                    <pic:blipFill>
-                                      <a:blip r:embed="rId99"/>
-                                      <a:stretch>
-                                        <a:fillRect/>
-                                      </a:stretch>
-                                    </pic:blipFill>
-                                    <pic:spPr bwMode="auto">
-                                      <a:xfrm>
-                                        <a:off x="0" y="0"/>
-                                        <a:ext cx="2971800" cy="2377440"/>
-                                      </a:xfrm>
-                                      <a:prstGeom prst="rect">
-                                        <a:avLst/>
-                                      </a:prstGeom>
-                                      <a:noFill/>
-                                      <a:ln w="9525">
-                                        <a:noFill/>
-                                        <a:headEnd/>
-                                        <a:tailEnd/>
-                                      </a:ln>
-                                    </pic:spPr>
-                                  </pic:pic>
-                                </a:graphicData>
-                              </a:graphic>
-                            </wp:inline>
-                          </w:drawing>
-                        </w:r>
                       </w:p>
                       <w:p>
                         <w:pPr>
@@ -4003,7 +3247,7 @@
                           <w:t xml:space="preserve">(c) Emergency Services Employment</w:t>
                         </w:r>
                       </w:p>
-                      <w:bookmarkEnd w:id="102"/>
+                      <w:bookmarkEnd w:id="48"/>
                     </w:tc>
                   </w:tr>
                 </w:tbl>
@@ -4040,13 +3284,13 @@
               <w:t xml:space="preserve">Figure 3: Substantive Control Variables</w:t>
             </w:r>
           </w:p>
-          <w:bookmarkEnd w:id="103"/>
+          <w:bookmarkEnd w:id="49"/>
         </w:tc>
       </w:tr>
     </w:tbl>
-    <w:bookmarkEnd w:id="104"/>
-    <w:bookmarkEnd w:id="105"/>
-    <w:bookmarkStart w:id="106" w:name="sec-methods"/>
+    <w:bookmarkEnd w:id="50"/>
+    <w:bookmarkEnd w:id="51"/>
+    <w:bookmarkStart w:id="52" w:name="sec-methods"/>
     <w:p>
       <w:pPr>
         <w:pStyle w:val="Heading2"/>
@@ -4351,9 +3595,9 @@
         <w:t xml:space="preserve">.</w:t>
       </w:r>
     </w:p>
-    <w:bookmarkEnd w:id="106"/>
-    <w:bookmarkEnd w:id="107"/>
-    <w:bookmarkStart w:id="175" w:name="sec-results"/>
+    <w:bookmarkEnd w:id="52"/>
+    <w:bookmarkEnd w:id="53"/>
+    <w:bookmarkStart w:id="79" w:name="sec-results"/>
     <w:p>
       <w:pPr>
         <w:pStyle w:val="Heading1"/>
@@ -4362,7 +3606,7 @@
         <w:t xml:space="preserve">Results</w:t>
       </w:r>
     </w:p>
-    <w:bookmarkStart w:id="144" w:name="sec-networkestimation"/>
+    <w:bookmarkStart w:id="66" w:name="sec-networkestimation"/>
     <w:p>
       <w:pPr>
         <w:pStyle w:val="Heading2"/>
@@ -4426,7 +3670,7 @@
       <w:tr>
         <w:tc>
           <w:tcPr/>
-          <w:bookmarkStart w:id="124" w:name="fig-mds-shepards"/>
+          <w:bookmarkStart w:id="58" w:name="fig-mds-shepards"/>
           <w:tbl>
             <w:tblPr>
               <w:tblStyle w:val="Table"/>
@@ -4454,55 +3698,13 @@
                   <w:tr>
                     <w:tc>
                       <w:tcPr/>
-                      <w:bookmarkStart w:id="111" w:name="fig-mds-shepards-1"/>
+                      <w:bookmarkStart w:id="54" w:name="fig-mds-shepards-1"/>
                       <w:p>
                         <w:pPr>
                           <w:jc w:val="center"/>
                           <w:jc w:val="center"/>
                           <w:jc w:val="center"/>
                         </w:pPr>
-                        <w:r>
-                          <w:drawing>
-                            <wp:inline>
-                              <wp:extent cx="2971800" cy="2377440"/>
-                              <wp:effectExtent b="0" l="0" r="0" t="0"/>
-                              <wp:docPr descr="" title="" id="109" name="Picture"/>
-                              <a:graphic>
-                                <a:graphicData uri="http://schemas.openxmlformats.org/drawingml/2006/picture">
-                                  <pic:pic>
-                                    <pic:nvPicPr>
-                                      <pic:cNvPr descr="affectiveriskperceptionnetworks_files/figure-docx/fig-mds-shepards-1.png" id="110" name="Picture"/>
-                                      <pic:cNvPicPr>
-                                        <a:picLocks noChangeArrowheads="1" noChangeAspect="1"/>
-                                      </pic:cNvPicPr>
-                                    </pic:nvPicPr>
-                                    <pic:blipFill>
-                                      <a:blip r:embed="rId108"/>
-                                      <a:stretch>
-                                        <a:fillRect/>
-                                      </a:stretch>
-                                    </pic:blipFill>
-                                    <pic:spPr bwMode="auto">
-                                      <a:xfrm>
-                                        <a:off x="0" y="0"/>
-                                        <a:ext cx="2971800" cy="2377440"/>
-                                      </a:xfrm>
-                                      <a:prstGeom prst="rect">
-                                        <a:avLst/>
-                                      </a:prstGeom>
-                                      <a:noFill/>
-                                      <a:ln w="9525">
-                                        <a:noFill/>
-                                        <a:headEnd/>
-                                        <a:tailEnd/>
-                                      </a:ln>
-                                    </pic:spPr>
-                                  </pic:pic>
-                                </a:graphicData>
-                              </a:graphic>
-                            </wp:inline>
-                          </w:drawing>
-                        </w:r>
                       </w:p>
                       <w:p>
                         <w:pPr>
@@ -4519,7 +3721,7 @@
                           <w:t xml:space="preserve">(a) Ordinal</w:t>
                         </w:r>
                       </w:p>
-                      <w:bookmarkEnd w:id="111"/>
+                      <w:bookmarkEnd w:id="54"/>
                     </w:tc>
                   </w:tr>
                 </w:tbl>
@@ -4540,55 +3742,13 @@
                   <w:tr>
                     <w:tc>
                       <w:tcPr/>
-                      <w:bookmarkStart w:id="115" w:name="fig-mds-shepards-2"/>
+                      <w:bookmarkStart w:id="55" w:name="fig-mds-shepards-2"/>
                       <w:p>
                         <w:pPr>
                           <w:jc w:val="center"/>
                           <w:jc w:val="center"/>
                           <w:jc w:val="center"/>
                         </w:pPr>
-                        <w:r>
-                          <w:drawing>
-                            <wp:inline>
-                              <wp:extent cx="2971800" cy="2377440"/>
-                              <wp:effectExtent b="0" l="0" r="0" t="0"/>
-                              <wp:docPr descr="" title="" id="113" name="Picture"/>
-                              <a:graphic>
-                                <a:graphicData uri="http://schemas.openxmlformats.org/drawingml/2006/picture">
-                                  <pic:pic>
-                                    <pic:nvPicPr>
-                                      <pic:cNvPr descr="affectiveriskperceptionnetworks_files/figure-docx/fig-mds-shepards-2.png" id="114" name="Picture"/>
-                                      <pic:cNvPicPr>
-                                        <a:picLocks noChangeArrowheads="1" noChangeAspect="1"/>
-                                      </pic:cNvPicPr>
-                                    </pic:nvPicPr>
-                                    <pic:blipFill>
-                                      <a:blip r:embed="rId112"/>
-                                      <a:stretch>
-                                        <a:fillRect/>
-                                      </a:stretch>
-                                    </pic:blipFill>
-                                    <pic:spPr bwMode="auto">
-                                      <a:xfrm>
-                                        <a:off x="0" y="0"/>
-                                        <a:ext cx="2971800" cy="2377440"/>
-                                      </a:xfrm>
-                                      <a:prstGeom prst="rect">
-                                        <a:avLst/>
-                                      </a:prstGeom>
-                                      <a:noFill/>
-                                      <a:ln w="9525">
-                                        <a:noFill/>
-                                        <a:headEnd/>
-                                        <a:tailEnd/>
-                                      </a:ln>
-                                    </pic:spPr>
-                                  </pic:pic>
-                                </a:graphicData>
-                              </a:graphic>
-                            </wp:inline>
-                          </w:drawing>
-                        </w:r>
                       </w:p>
                       <w:p>
                         <w:pPr>
@@ -4605,7 +3765,7 @@
                           <w:t xml:space="preserve">(b) Interval</w:t>
                         </w:r>
                       </w:p>
-                      <w:bookmarkEnd w:id="115"/>
+                      <w:bookmarkEnd w:id="55"/>
                     </w:tc>
                   </w:tr>
                 </w:tbl>
@@ -4645,55 +3805,13 @@
                   <w:tr>
                     <w:tc>
                       <w:tcPr/>
-                      <w:bookmarkStart w:id="119" w:name="fig-mds-shepards-3"/>
+                      <w:bookmarkStart w:id="56" w:name="fig-mds-shepards-3"/>
                       <w:p>
                         <w:pPr>
                           <w:jc w:val="center"/>
                           <w:jc w:val="center"/>
                           <w:jc w:val="center"/>
                         </w:pPr>
-                        <w:r>
-                          <w:drawing>
-                            <wp:inline>
-                              <wp:extent cx="2971800" cy="2377440"/>
-                              <wp:effectExtent b="0" l="0" r="0" t="0"/>
-                              <wp:docPr descr="" title="" id="117" name="Picture"/>
-                              <a:graphic>
-                                <a:graphicData uri="http://schemas.openxmlformats.org/drawingml/2006/picture">
-                                  <pic:pic>
-                                    <pic:nvPicPr>
-                                      <pic:cNvPr descr="affectiveriskperceptionnetworks_files/figure-docx/fig-mds-shepards-3.png" id="118" name="Picture"/>
-                                      <pic:cNvPicPr>
-                                        <a:picLocks noChangeArrowheads="1" noChangeAspect="1"/>
-                                      </pic:cNvPicPr>
-                                    </pic:nvPicPr>
-                                    <pic:blipFill>
-                                      <a:blip r:embed="rId116"/>
-                                      <a:stretch>
-                                        <a:fillRect/>
-                                      </a:stretch>
-                                    </pic:blipFill>
-                                    <pic:spPr bwMode="auto">
-                                      <a:xfrm>
-                                        <a:off x="0" y="0"/>
-                                        <a:ext cx="2971800" cy="2377440"/>
-                                      </a:xfrm>
-                                      <a:prstGeom prst="rect">
-                                        <a:avLst/>
-                                      </a:prstGeom>
-                                      <a:noFill/>
-                                      <a:ln w="9525">
-                                        <a:noFill/>
-                                        <a:headEnd/>
-                                        <a:tailEnd/>
-                                      </a:ln>
-                                    </pic:spPr>
-                                  </pic:pic>
-                                </a:graphicData>
-                              </a:graphic>
-                            </wp:inline>
-                          </w:drawing>
-                        </w:r>
                       </w:p>
                       <w:p>
                         <w:pPr>
@@ -4710,7 +3828,7 @@
                           <w:t xml:space="preserve">(c) Ratio</w:t>
                         </w:r>
                       </w:p>
-                      <w:bookmarkEnd w:id="119"/>
+                      <w:bookmarkEnd w:id="56"/>
                     </w:tc>
                   </w:tr>
                 </w:tbl>
@@ -4731,55 +3849,13 @@
                   <w:tr>
                     <w:tc>
                       <w:tcPr/>
-                      <w:bookmarkStart w:id="123" w:name="fig-mds-shepards-4"/>
+                      <w:bookmarkStart w:id="57" w:name="fig-mds-shepards-4"/>
                       <w:p>
                         <w:pPr>
                           <w:jc w:val="center"/>
                           <w:jc w:val="center"/>
                           <w:jc w:val="center"/>
                         </w:pPr>
-                        <w:r>
-                          <w:drawing>
-                            <wp:inline>
-                              <wp:extent cx="2971800" cy="2377440"/>
-                              <wp:effectExtent b="0" l="0" r="0" t="0"/>
-                              <wp:docPr descr="" title="" id="121" name="Picture"/>
-                              <a:graphic>
-                                <a:graphicData uri="http://schemas.openxmlformats.org/drawingml/2006/picture">
-                                  <pic:pic>
-                                    <pic:nvPicPr>
-                                      <pic:cNvPr descr="affectiveriskperceptionnetworks_files/figure-docx/fig-mds-shepards-4.png" id="122" name="Picture"/>
-                                      <pic:cNvPicPr>
-                                        <a:picLocks noChangeArrowheads="1" noChangeAspect="1"/>
-                                      </pic:cNvPicPr>
-                                    </pic:nvPicPr>
-                                    <pic:blipFill>
-                                      <a:blip r:embed="rId120"/>
-                                      <a:stretch>
-                                        <a:fillRect/>
-                                      </a:stretch>
-                                    </pic:blipFill>
-                                    <pic:spPr bwMode="auto">
-                                      <a:xfrm>
-                                        <a:off x="0" y="0"/>
-                                        <a:ext cx="2971800" cy="2377440"/>
-                                      </a:xfrm>
-                                      <a:prstGeom prst="rect">
-                                        <a:avLst/>
-                                      </a:prstGeom>
-                                      <a:noFill/>
-                                      <a:ln w="9525">
-                                        <a:noFill/>
-                                        <a:headEnd/>
-                                        <a:tailEnd/>
-                                      </a:ln>
-                                    </pic:spPr>
-                                  </pic:pic>
-                                </a:graphicData>
-                              </a:graphic>
-                            </wp:inline>
-                          </w:drawing>
-                        </w:r>
                       </w:p>
                       <w:p>
                         <w:pPr>
@@ -4796,7 +3872,7 @@
                           <w:t xml:space="preserve">(d) Spline</w:t>
                         </w:r>
                       </w:p>
-                      <w:bookmarkEnd w:id="123"/>
+                      <w:bookmarkEnd w:id="57"/>
                     </w:tc>
                   </w:tr>
                 </w:tbl>
@@ -4821,7 +3897,7 @@
               <w:t xml:space="preserve">Figure 4: Shepard stress plots of MDS configurations</w:t>
             </w:r>
           </w:p>
-          <w:bookmarkEnd w:id="124"/>
+          <w:bookmarkEnd w:id="58"/>
         </w:tc>
       </w:tr>
     </w:tbl>
@@ -4931,53 +4007,11 @@
       <w:tr>
         <w:tc>
           <w:tcPr/>
-          <w:bookmarkStart w:id="128" w:name="fig-bootstrapped-model-1"/>
+          <w:bookmarkStart w:id="59" w:name="fig-bootstrapped-model-1"/>
           <w:p>
             <w:pPr>
               <w:jc w:val="center"/>
             </w:pPr>
-            <w:r>
-              <w:drawing>
-                <wp:inline>
-                  <wp:extent cx="4587290" cy="3669832"/>
-                  <wp:effectExtent b="0" l="0" r="0" t="0"/>
-                  <wp:docPr descr="" title="" id="126" name="Picture"/>
-                  <a:graphic>
-                    <a:graphicData uri="http://schemas.openxmlformats.org/drawingml/2006/picture">
-                      <pic:pic>
-                        <pic:nvPicPr>
-                          <pic:cNvPr descr="affectiveriskperceptionnetworks_files/figure-docx/fig-bootstrapped-model-1-1.png" id="127" name="Picture"/>
-                          <pic:cNvPicPr>
-                            <a:picLocks noChangeArrowheads="1" noChangeAspect="1"/>
-                          </pic:cNvPicPr>
-                        </pic:nvPicPr>
-                        <pic:blipFill>
-                          <a:blip r:embed="rId125"/>
-                          <a:stretch>
-                            <a:fillRect/>
-                          </a:stretch>
-                        </pic:blipFill>
-                        <pic:spPr bwMode="auto">
-                          <a:xfrm>
-                            <a:off x="0" y="0"/>
-                            <a:ext cx="4587290" cy="3669832"/>
-                          </a:xfrm>
-                          <a:prstGeom prst="rect">
-                            <a:avLst/>
-                          </a:prstGeom>
-                          <a:noFill/>
-                          <a:ln w="9525">
-                            <a:noFill/>
-                            <a:headEnd/>
-                            <a:tailEnd/>
-                          </a:ln>
-                        </pic:spPr>
-                      </pic:pic>
-                    </a:graphicData>
-                  </a:graphic>
-                </wp:inline>
-              </w:drawing>
-            </w:r>
           </w:p>
           <w:p>
             <w:pPr>
@@ -4992,7 +4026,7 @@
               <w:t xml:space="preserve">Figure 5: Bootstrapped network. Edge labels indicate partial correlation strength.</w:t>
             </w:r>
           </w:p>
-          <w:bookmarkEnd w:id="128"/>
+          <w:bookmarkEnd w:id="59"/>
         </w:tc>
       </w:tr>
     </w:tbl>
@@ -5004,7 +4038,7 @@
         <w:t xml:space="preserve"> </w:t>
       </w:r>
     </w:p>
-    <w:bookmarkStart w:id="129" w:name="tbl-network-stats"/>
+    <w:bookmarkStart w:id="60" w:name="tbl-network-stats"/>
     <w:p>
       <w:pPr>
         <w:pStyle w:val="TableCaption"/>
@@ -6686,7 +5720,7 @@
         </w:tc>
       </w:tr>
     </w:tbl>
-    <w:bookmarkEnd w:id="129"/>
+    <w:bookmarkEnd w:id="60"/>
     <w:p>
       <w:pPr>
         <w:pStyle w:val="BodyText"/>
@@ -6782,7 +5816,7 @@
         <w:t xml:space="preserve">. Neither transitivity nor average path length (APL) is substantially higher than their randomly generated counterparts, further suggesting that the network is not considered a small-world network.</w:t>
       </w:r>
     </w:p>
-    <w:bookmarkStart w:id="130" w:name="tbl-sml"/>
+    <w:bookmarkStart w:id="61" w:name="tbl-sml"/>
     <w:p>
       <w:pPr>
         <w:pStyle w:val="TableCaption"/>
@@ -6934,7 +5968,7 @@
         </w:tc>
       </w:tr>
     </w:tbl>
-    <w:bookmarkEnd w:id="130"/>
+    <w:bookmarkEnd w:id="61"/>
     <w:p>
       <w:pPr>
         <w:pStyle w:val="BodyText"/>
@@ -6956,53 +5990,11 @@
       <w:tr>
         <w:tc>
           <w:tcPr/>
-          <w:bookmarkStart w:id="134" w:name="fig-bootstrapped-model-2"/>
+          <w:bookmarkStart w:id="62" w:name="fig-bootstrapped-model-2"/>
           <w:p>
             <w:pPr>
               <w:jc w:val="center"/>
             </w:pPr>
-            <w:r>
-              <w:drawing>
-                <wp:inline>
-                  <wp:extent cx="4587290" cy="3669832"/>
-                  <wp:effectExtent b="0" l="0" r="0" t="0"/>
-                  <wp:docPr descr="" title="" id="132" name="Picture"/>
-                  <a:graphic>
-                    <a:graphicData uri="http://schemas.openxmlformats.org/drawingml/2006/picture">
-                      <pic:pic>
-                        <pic:nvPicPr>
-                          <pic:cNvPr descr="affectiveriskperceptionnetworks_files/figure-docx/fig-bootstrapped-model-2-1.png" id="133" name="Picture"/>
-                          <pic:cNvPicPr>
-                            <a:picLocks noChangeArrowheads="1" noChangeAspect="1"/>
-                          </pic:cNvPicPr>
-                        </pic:nvPicPr>
-                        <pic:blipFill>
-                          <a:blip r:embed="rId131"/>
-                          <a:stretch>
-                            <a:fillRect/>
-                          </a:stretch>
-                        </pic:blipFill>
-                        <pic:spPr bwMode="auto">
-                          <a:xfrm>
-                            <a:off x="0" y="0"/>
-                            <a:ext cx="4587290" cy="3669832"/>
-                          </a:xfrm>
-                          <a:prstGeom prst="rect">
-                            <a:avLst/>
-                          </a:prstGeom>
-                          <a:noFill/>
-                          <a:ln w="9525">
-                            <a:noFill/>
-                            <a:headEnd/>
-                            <a:tailEnd/>
-                          </a:ln>
-                        </pic:spPr>
-                      </pic:pic>
-                    </a:graphicData>
-                  </a:graphic>
-                </wp:inline>
-              </w:drawing>
-            </w:r>
           </w:p>
           <w:p>
             <w:pPr>
@@ -7017,7 +6009,7 @@
               <w:t xml:space="preserve">Figure 6: Centrality measures of bootstrapped network, raw scores.</w:t>
             </w:r>
           </w:p>
-          <w:bookmarkEnd w:id="134"/>
+          <w:bookmarkEnd w:id="62"/>
         </w:tc>
       </w:tr>
     </w:tbl>
@@ -7208,7 +6200,7 @@
         <w:t xml:space="preserve">. Strength, closeness and expected influence are all stable, with up to 75 per cent of cases having to be dropped before the correlation drops below 0.7 in 95% of bootstraps. However, betweenness does not seem to be stable enough to interpret, at a CS coefficient of only 0.44.</w:t>
       </w:r>
     </w:p>
-    <w:bookmarkStart w:id="135" w:name="tbl-cscoef"/>
+    <w:bookmarkStart w:id="63" w:name="tbl-cscoef"/>
     <w:p>
       <w:pPr>
         <w:pStyle w:val="TableCaption"/>
@@ -7363,7 +6355,7 @@
         </w:tc>
       </w:tr>
     </w:tbl>
-    <w:bookmarkEnd w:id="135"/>
+    <w:bookmarkEnd w:id="63"/>
     <w:p>
       <w:pPr>
         <w:pStyle w:val="BodyText"/>
@@ -7385,53 +6377,11 @@
       <w:tr>
         <w:tc>
           <w:tcPr/>
-          <w:bookmarkStart w:id="139" w:name="fig-bootstrapped-model-3"/>
+          <w:bookmarkStart w:id="64" w:name="fig-bootstrapped-model-3"/>
           <w:p>
             <w:pPr>
               <w:jc w:val="center"/>
             </w:pPr>
-            <w:r>
-              <w:drawing>
-                <wp:inline>
-                  <wp:extent cx="4587290" cy="3669832"/>
-                  <wp:effectExtent b="0" l="0" r="0" t="0"/>
-                  <wp:docPr descr="" title="" id="137" name="Picture"/>
-                  <a:graphic>
-                    <a:graphicData uri="http://schemas.openxmlformats.org/drawingml/2006/picture">
-                      <pic:pic>
-                        <pic:nvPicPr>
-                          <pic:cNvPr descr="affectiveriskperceptionnetworks_files/figure-docx/fig-bootstrapped-model-3-1.png" id="138" name="Picture"/>
-                          <pic:cNvPicPr>
-                            <a:picLocks noChangeArrowheads="1" noChangeAspect="1"/>
-                          </pic:cNvPicPr>
-                        </pic:nvPicPr>
-                        <pic:blipFill>
-                          <a:blip r:embed="rId136"/>
-                          <a:stretch>
-                            <a:fillRect/>
-                          </a:stretch>
-                        </pic:blipFill>
-                        <pic:spPr bwMode="auto">
-                          <a:xfrm>
-                            <a:off x="0" y="0"/>
-                            <a:ext cx="4587290" cy="3669832"/>
-                          </a:xfrm>
-                          <a:prstGeom prst="rect">
-                            <a:avLst/>
-                          </a:prstGeom>
-                          <a:noFill/>
-                          <a:ln w="9525">
-                            <a:noFill/>
-                            <a:headEnd/>
-                            <a:tailEnd/>
-                          </a:ln>
-                        </pic:spPr>
-                      </pic:pic>
-                    </a:graphicData>
-                  </a:graphic>
-                </wp:inline>
-              </w:drawing>
-            </w:r>
           </w:p>
           <w:p>
             <w:pPr>
@@ -7446,7 +6396,7 @@
               <w:t xml:space="preserve">Figure 7: Stability plot</w:t>
             </w:r>
           </w:p>
-          <w:bookmarkEnd w:id="139"/>
+          <w:bookmarkEnd w:id="64"/>
         </w:tc>
       </w:tr>
     </w:tbl>
@@ -7502,53 +6452,11 @@
       <w:tr>
         <w:tc>
           <w:tcPr/>
-          <w:bookmarkStart w:id="143" w:name="fig-bootstrapped-model-4"/>
+          <w:bookmarkStart w:id="65" w:name="fig-bootstrapped-model-4"/>
           <w:p>
             <w:pPr>
               <w:jc w:val="center"/>
             </w:pPr>
-            <w:r>
-              <w:drawing>
-                <wp:inline>
-                  <wp:extent cx="4587290" cy="3669832"/>
-                  <wp:effectExtent b="0" l="0" r="0" t="0"/>
-                  <wp:docPr descr="" title="" id="141" name="Picture"/>
-                  <a:graphic>
-                    <a:graphicData uri="http://schemas.openxmlformats.org/drawingml/2006/picture">
-                      <pic:pic>
-                        <pic:nvPicPr>
-                          <pic:cNvPr descr="affectiveriskperceptionnetworks_files/figure-docx/fig-bootstrapped-model-4-1.png" id="142" name="Picture"/>
-                          <pic:cNvPicPr>
-                            <a:picLocks noChangeArrowheads="1" noChangeAspect="1"/>
-                          </pic:cNvPicPr>
-                        </pic:nvPicPr>
-                        <pic:blipFill>
-                          <a:blip r:embed="rId140"/>
-                          <a:stretch>
-                            <a:fillRect/>
-                          </a:stretch>
-                        </pic:blipFill>
-                        <pic:spPr bwMode="auto">
-                          <a:xfrm>
-                            <a:off x="0" y="0"/>
-                            <a:ext cx="4587290" cy="3669832"/>
-                          </a:xfrm>
-                          <a:prstGeom prst="rect">
-                            <a:avLst/>
-                          </a:prstGeom>
-                          <a:noFill/>
-                          <a:ln w="9525">
-                            <a:noFill/>
-                            <a:headEnd/>
-                            <a:tailEnd/>
-                          </a:ln>
-                        </pic:spPr>
-                      </pic:pic>
-                    </a:graphicData>
-                  </a:graphic>
-                </wp:inline>
-              </w:drawing>
-            </w:r>
           </w:p>
           <w:p>
             <w:pPr>
@@ -7563,12 +6471,12 @@
               <w:t xml:space="preserve">Figure 8: Connection pair-wise significance tests. Diagonal shows strength of original connection, gray boxes indicate non-significant differences, black boxes indicate significant differences at 0.05.</w:t>
             </w:r>
           </w:p>
-          <w:bookmarkEnd w:id="143"/>
+          <w:bookmarkEnd w:id="65"/>
         </w:tc>
       </w:tr>
     </w:tbl>
-    <w:bookmarkEnd w:id="144"/>
-    <w:bookmarkStart w:id="174" w:name="sec-networkcomparisons"/>
+    <w:bookmarkEnd w:id="66"/>
+    <w:bookmarkStart w:id="78" w:name="sec-networkcomparisons"/>
     <w:p>
       <w:pPr>
         <w:pStyle w:val="Heading2"/>
@@ -7671,7 +6579,7 @@
         <w:t xml:space="preserve">.</w:t>
       </w:r>
     </w:p>
-    <w:bookmarkStart w:id="148" w:name="tbl-networkcomps"/>
+    <w:bookmarkStart w:id="70" w:name="tbl-networkcomps"/>
     <w:tbl>
       <w:tblPr>
         <w:tblStyle w:val="Table"/>
@@ -7686,7 +6594,7 @@
       <w:tr>
         <w:tc>
           <w:tcPr/>
-          <w:bookmarkStart w:id="145" w:name="tbl-comp-1"/>
+          <w:bookmarkStart w:id="67" w:name="tbl-comp-1"/>
           <w:p>
             <w:pPr>
               <w:jc w:val="left"/>
@@ -8238,7 +7146,7 @@
               </w:tc>
             </w:tr>
           </w:tbl>
-          <w:bookmarkEnd w:id="145"/>
+          <w:bookmarkEnd w:id="67"/>
           <w:p/>
         </w:tc>
         <w:tc>
@@ -8273,7 +7181,7 @@
       <w:tr>
         <w:tc>
           <w:tcPr/>
-          <w:bookmarkStart w:id="146" w:name="tbl-comp-2"/>
+          <w:bookmarkStart w:id="68" w:name="tbl-comp-2"/>
           <w:p>
             <w:pPr>
               <w:jc w:val="left"/>
@@ -8825,7 +7733,7 @@
               </w:tc>
             </w:tr>
           </w:tbl>
-          <w:bookmarkEnd w:id="146"/>
+          <w:bookmarkEnd w:id="68"/>
           <w:p/>
         </w:tc>
         <w:tc>
@@ -8859,7 +7767,7 @@
       <w:tr>
         <w:tc>
           <w:tcPr/>
-          <w:bookmarkStart w:id="147" w:name="tbl-comp-3"/>
+          <w:bookmarkStart w:id="69" w:name="tbl-comp-3"/>
           <w:p>
             <w:pPr>
               <w:jc w:val="left"/>
@@ -9411,7 +8319,7 @@
               </w:tc>
             </w:tr>
           </w:tbl>
-          <w:bookmarkEnd w:id="147"/>
+          <w:bookmarkEnd w:id="69"/>
           <w:p/>
         </w:tc>
       </w:tr>
@@ -9428,7 +8336,7 @@
         <w:t xml:space="preserve">Table 4: Network NCT results by substantive control variable</w:t>
       </w:r>
     </w:p>
-    <w:bookmarkEnd w:id="148"/>
+    <w:bookmarkEnd w:id="70"/>
     <w:p>
       <w:pPr>
         <w:pStyle w:val="BodyText"/>
@@ -9552,7 +8460,7 @@
       <w:tr>
         <w:tc>
           <w:tcPr/>
-          <w:bookmarkStart w:id="173" w:name="fig-comp-graphs"/>
+          <w:bookmarkStart w:id="77" w:name="fig-comp-graphs"/>
           <w:tbl>
             <w:tblPr>
               <w:tblStyle w:val="Table"/>
@@ -9580,55 +8488,13 @@
                   <w:tr>
                     <w:tc>
                       <w:tcPr/>
-                      <w:bookmarkStart w:id="152" w:name="fig-comp-graphs-1"/>
+                      <w:bookmarkStart w:id="71" w:name="fig-comp-graphs-1"/>
                       <w:p>
                         <w:pPr>
                           <w:jc w:val="center"/>
                           <w:jc w:val="center"/>
                           <w:jc w:val="center"/>
                         </w:pPr>
-                        <w:r>
-                          <w:drawing>
-                            <wp:inline>
-                              <wp:extent cx="2971800" cy="2377440"/>
-                              <wp:effectExtent b="0" l="0" r="0" t="0"/>
-                              <wp:docPr descr="" title="" id="150" name="Picture"/>
-                              <a:graphic>
-                                <a:graphicData uri="http://schemas.openxmlformats.org/drawingml/2006/picture">
-                                  <pic:pic>
-                                    <pic:nvPicPr>
-                                      <pic:cNvPr descr="affectiveriskperceptionnetworks_files/figure-docx/fig-comp-graphs-1.png" id="151" name="Picture"/>
-                                      <pic:cNvPicPr>
-                                        <a:picLocks noChangeArrowheads="1" noChangeAspect="1"/>
-                                      </pic:cNvPicPr>
-                                    </pic:nvPicPr>
-                                    <pic:blipFill>
-                                      <a:blip r:embed="rId149"/>
-                                      <a:stretch>
-                                        <a:fillRect/>
-                                      </a:stretch>
-                                    </pic:blipFill>
-                                    <pic:spPr bwMode="auto">
-                                      <a:xfrm>
-                                        <a:off x="0" y="0"/>
-                                        <a:ext cx="2971800" cy="2377440"/>
-                                      </a:xfrm>
-                                      <a:prstGeom prst="rect">
-                                        <a:avLst/>
-                                      </a:prstGeom>
-                                      <a:noFill/>
-                                      <a:ln w="9525">
-                                        <a:noFill/>
-                                        <a:headEnd/>
-                                        <a:tailEnd/>
-                                      </a:ln>
-                                    </pic:spPr>
-                                  </pic:pic>
-                                </a:graphicData>
-                              </a:graphic>
-                            </wp:inline>
-                          </w:drawing>
-                        </w:r>
                       </w:p>
                       <w:p>
                         <w:pPr>
@@ -9645,7 +8511,7 @@
                           <w:t xml:space="preserve">(a) No direct experience</w:t>
                         </w:r>
                       </w:p>
-                      <w:bookmarkEnd w:id="152"/>
+                      <w:bookmarkEnd w:id="71"/>
                     </w:tc>
                   </w:tr>
                 </w:tbl>
@@ -9666,55 +8532,13 @@
                   <w:tr>
                     <w:tc>
                       <w:tcPr/>
-                      <w:bookmarkStart w:id="156" w:name="fig-comp-graphs-2"/>
+                      <w:bookmarkStart w:id="72" w:name="fig-comp-graphs-2"/>
                       <w:p>
                         <w:pPr>
                           <w:jc w:val="center"/>
                           <w:jc w:val="center"/>
                           <w:jc w:val="center"/>
                         </w:pPr>
-                        <w:r>
-                          <w:drawing>
-                            <wp:inline>
-                              <wp:extent cx="2971800" cy="2377440"/>
-                              <wp:effectExtent b="0" l="0" r="0" t="0"/>
-                              <wp:docPr descr="" title="" id="154" name="Picture"/>
-                              <a:graphic>
-                                <a:graphicData uri="http://schemas.openxmlformats.org/drawingml/2006/picture">
-                                  <pic:pic>
-                                    <pic:nvPicPr>
-                                      <pic:cNvPr descr="affectiveriskperceptionnetworks_files/figure-docx/fig-comp-graphs-2.png" id="155" name="Picture"/>
-                                      <pic:cNvPicPr>
-                                        <a:picLocks noChangeArrowheads="1" noChangeAspect="1"/>
-                                      </pic:cNvPicPr>
-                                    </pic:nvPicPr>
-                                    <pic:blipFill>
-                                      <a:blip r:embed="rId153"/>
-                                      <a:stretch>
-                                        <a:fillRect/>
-                                      </a:stretch>
-                                    </pic:blipFill>
-                                    <pic:spPr bwMode="auto">
-                                      <a:xfrm>
-                                        <a:off x="0" y="0"/>
-                                        <a:ext cx="2971800" cy="2377440"/>
-                                      </a:xfrm>
-                                      <a:prstGeom prst="rect">
-                                        <a:avLst/>
-                                      </a:prstGeom>
-                                      <a:noFill/>
-                                      <a:ln w="9525">
-                                        <a:noFill/>
-                                        <a:headEnd/>
-                                        <a:tailEnd/>
-                                      </a:ln>
-                                    </pic:spPr>
-                                  </pic:pic>
-                                </a:graphicData>
-                              </a:graphic>
-                            </wp:inline>
-                          </w:drawing>
-                        </w:r>
                       </w:p>
                       <w:p>
                         <w:pPr>
@@ -9731,7 +8555,7 @@
                           <w:t xml:space="preserve">(b) Direct experience</w:t>
                         </w:r>
                       </w:p>
-                      <w:bookmarkEnd w:id="156"/>
+                      <w:bookmarkEnd w:id="72"/>
                     </w:tc>
                   </w:tr>
                 </w:tbl>
@@ -9771,55 +8595,13 @@
                   <w:tr>
                     <w:tc>
                       <w:tcPr/>
-                      <w:bookmarkStart w:id="160" w:name="fig-comp-graphs-3"/>
+                      <w:bookmarkStart w:id="73" w:name="fig-comp-graphs-3"/>
                       <w:p>
                         <w:pPr>
                           <w:jc w:val="center"/>
                           <w:jc w:val="center"/>
                           <w:jc w:val="center"/>
                         </w:pPr>
-                        <w:r>
-                          <w:drawing>
-                            <wp:inline>
-                              <wp:extent cx="2971800" cy="2377440"/>
-                              <wp:effectExtent b="0" l="0" r="0" t="0"/>
-                              <wp:docPr descr="" title="" id="158" name="Picture"/>
-                              <a:graphic>
-                                <a:graphicData uri="http://schemas.openxmlformats.org/drawingml/2006/picture">
-                                  <pic:pic>
-                                    <pic:nvPicPr>
-                                      <pic:cNvPr descr="affectiveriskperceptionnetworks_files/figure-docx/fig-comp-graphs-3.png" id="159" name="Picture"/>
-                                      <pic:cNvPicPr>
-                                        <a:picLocks noChangeArrowheads="1" noChangeAspect="1"/>
-                                      </pic:cNvPicPr>
-                                    </pic:nvPicPr>
-                                    <pic:blipFill>
-                                      <a:blip r:embed="rId157"/>
-                                      <a:stretch>
-                                        <a:fillRect/>
-                                      </a:stretch>
-                                    </pic:blipFill>
-                                    <pic:spPr bwMode="auto">
-                                      <a:xfrm>
-                                        <a:off x="0" y="0"/>
-                                        <a:ext cx="2971800" cy="2377440"/>
-                                      </a:xfrm>
-                                      <a:prstGeom prst="rect">
-                                        <a:avLst/>
-                                      </a:prstGeom>
-                                      <a:noFill/>
-                                      <a:ln w="9525">
-                                        <a:noFill/>
-                                        <a:headEnd/>
-                                        <a:tailEnd/>
-                                      </a:ln>
-                                    </pic:spPr>
-                                  </pic:pic>
-                                </a:graphicData>
-                              </a:graphic>
-                            </wp:inline>
-                          </w:drawing>
-                        </w:r>
                       </w:p>
                       <w:p>
                         <w:pPr>
@@ -9836,7 +8618,7 @@
                           <w:t xml:space="preserve">(c) No near-miss experience</w:t>
                         </w:r>
                       </w:p>
-                      <w:bookmarkEnd w:id="160"/>
+                      <w:bookmarkEnd w:id="73"/>
                     </w:tc>
                   </w:tr>
                 </w:tbl>
@@ -9857,55 +8639,13 @@
                   <w:tr>
                     <w:tc>
                       <w:tcPr/>
-                      <w:bookmarkStart w:id="164" w:name="fig-comp-graphs-4"/>
+                      <w:bookmarkStart w:id="74" w:name="fig-comp-graphs-4"/>
                       <w:p>
                         <w:pPr>
                           <w:jc w:val="center"/>
                           <w:jc w:val="center"/>
                           <w:jc w:val="center"/>
                         </w:pPr>
-                        <w:r>
-                          <w:drawing>
-                            <wp:inline>
-                              <wp:extent cx="2971800" cy="2377440"/>
-                              <wp:effectExtent b="0" l="0" r="0" t="0"/>
-                              <wp:docPr descr="" title="" id="162" name="Picture"/>
-                              <a:graphic>
-                                <a:graphicData uri="http://schemas.openxmlformats.org/drawingml/2006/picture">
-                                  <pic:pic>
-                                    <pic:nvPicPr>
-                                      <pic:cNvPr descr="affectiveriskperceptionnetworks_files/figure-docx/fig-comp-graphs-4.png" id="163" name="Picture"/>
-                                      <pic:cNvPicPr>
-                                        <a:picLocks noChangeArrowheads="1" noChangeAspect="1"/>
-                                      </pic:cNvPicPr>
-                                    </pic:nvPicPr>
-                                    <pic:blipFill>
-                                      <a:blip r:embed="rId161"/>
-                                      <a:stretch>
-                                        <a:fillRect/>
-                                      </a:stretch>
-                                    </pic:blipFill>
-                                    <pic:spPr bwMode="auto">
-                                      <a:xfrm>
-                                        <a:off x="0" y="0"/>
-                                        <a:ext cx="2971800" cy="2377440"/>
-                                      </a:xfrm>
-                                      <a:prstGeom prst="rect">
-                                        <a:avLst/>
-                                      </a:prstGeom>
-                                      <a:noFill/>
-                                      <a:ln w="9525">
-                                        <a:noFill/>
-                                        <a:headEnd/>
-                                        <a:tailEnd/>
-                                      </a:ln>
-                                    </pic:spPr>
-                                  </pic:pic>
-                                </a:graphicData>
-                              </a:graphic>
-                            </wp:inline>
-                          </w:drawing>
-                        </w:r>
                       </w:p>
                       <w:p>
                         <w:pPr>
@@ -9922,7 +8662,7 @@
                           <w:t xml:space="preserve">(d) Near-miss experience</w:t>
                         </w:r>
                       </w:p>
-                      <w:bookmarkEnd w:id="164"/>
+                      <w:bookmarkEnd w:id="74"/>
                     </w:tc>
                   </w:tr>
                 </w:tbl>
@@ -9962,55 +8702,13 @@
                   <w:tr>
                     <w:tc>
                       <w:tcPr/>
-                      <w:bookmarkStart w:id="168" w:name="fig-comp-graphs-5"/>
+                      <w:bookmarkStart w:id="75" w:name="fig-comp-graphs-5"/>
                       <w:p>
                         <w:pPr>
                           <w:jc w:val="center"/>
                           <w:jc w:val="center"/>
                           <w:jc w:val="center"/>
                         </w:pPr>
-                        <w:r>
-                          <w:drawing>
-                            <wp:inline>
-                              <wp:extent cx="2971800" cy="2377440"/>
-                              <wp:effectExtent b="0" l="0" r="0" t="0"/>
-                              <wp:docPr descr="" title="" id="166" name="Picture"/>
-                              <a:graphic>
-                                <a:graphicData uri="http://schemas.openxmlformats.org/drawingml/2006/picture">
-                                  <pic:pic>
-                                    <pic:nvPicPr>
-                                      <pic:cNvPr descr="affectiveriskperceptionnetworks_files/figure-docx/fig-comp-graphs-5.png" id="167" name="Picture"/>
-                                      <pic:cNvPicPr>
-                                        <a:picLocks noChangeArrowheads="1" noChangeAspect="1"/>
-                                      </pic:cNvPicPr>
-                                    </pic:nvPicPr>
-                                    <pic:blipFill>
-                                      <a:blip r:embed="rId165"/>
-                                      <a:stretch>
-                                        <a:fillRect/>
-                                      </a:stretch>
-                                    </pic:blipFill>
-                                    <pic:spPr bwMode="auto">
-                                      <a:xfrm>
-                                        <a:off x="0" y="0"/>
-                                        <a:ext cx="2971800" cy="2377440"/>
-                                      </a:xfrm>
-                                      <a:prstGeom prst="rect">
-                                        <a:avLst/>
-                                      </a:prstGeom>
-                                      <a:noFill/>
-                                      <a:ln w="9525">
-                                        <a:noFill/>
-                                        <a:headEnd/>
-                                        <a:tailEnd/>
-                                      </a:ln>
-                                    </pic:spPr>
-                                  </pic:pic>
-                                </a:graphicData>
-                              </a:graphic>
-                            </wp:inline>
-                          </w:drawing>
-                        </w:r>
                       </w:p>
                       <w:p>
                         <w:pPr>
@@ -10027,7 +8725,7 @@
                           <w:t xml:space="preserve">(e) Not in EMS employment</w:t>
                         </w:r>
                       </w:p>
-                      <w:bookmarkEnd w:id="168"/>
+                      <w:bookmarkEnd w:id="75"/>
                     </w:tc>
                   </w:tr>
                 </w:tbl>
@@ -10048,55 +8746,13 @@
                   <w:tr>
                     <w:tc>
                       <w:tcPr/>
-                      <w:bookmarkStart w:id="172" w:name="fig-comp-graphs-6"/>
+                      <w:bookmarkStart w:id="76" w:name="fig-comp-graphs-6"/>
                       <w:p>
                         <w:pPr>
                           <w:jc w:val="center"/>
                           <w:jc w:val="center"/>
                           <w:jc w:val="center"/>
                         </w:pPr>
-                        <w:r>
-                          <w:drawing>
-                            <wp:inline>
-                              <wp:extent cx="2971800" cy="2377440"/>
-                              <wp:effectExtent b="0" l="0" r="0" t="0"/>
-                              <wp:docPr descr="" title="" id="170" name="Picture"/>
-                              <a:graphic>
-                                <a:graphicData uri="http://schemas.openxmlformats.org/drawingml/2006/picture">
-                                  <pic:pic>
-                                    <pic:nvPicPr>
-                                      <pic:cNvPr descr="affectiveriskperceptionnetworks_files/figure-docx/fig-comp-graphs-6.png" id="171" name="Picture"/>
-                                      <pic:cNvPicPr>
-                                        <a:picLocks noChangeArrowheads="1" noChangeAspect="1"/>
-                                      </pic:cNvPicPr>
-                                    </pic:nvPicPr>
-                                    <pic:blipFill>
-                                      <a:blip r:embed="rId169"/>
-                                      <a:stretch>
-                                        <a:fillRect/>
-                                      </a:stretch>
-                                    </pic:blipFill>
-                                    <pic:spPr bwMode="auto">
-                                      <a:xfrm>
-                                        <a:off x="0" y="0"/>
-                                        <a:ext cx="2971800" cy="2377440"/>
-                                      </a:xfrm>
-                                      <a:prstGeom prst="rect">
-                                        <a:avLst/>
-                                      </a:prstGeom>
-                                      <a:noFill/>
-                                      <a:ln w="9525">
-                                        <a:noFill/>
-                                        <a:headEnd/>
-                                        <a:tailEnd/>
-                                      </a:ln>
-                                    </pic:spPr>
-                                  </pic:pic>
-                                </a:graphicData>
-                              </a:graphic>
-                            </wp:inline>
-                          </w:drawing>
-                        </w:r>
                       </w:p>
                       <w:p>
                         <w:pPr>
@@ -10113,7 +8769,7 @@
                           <w:t xml:space="preserve">(f) In EMS employment</w:t>
                         </w:r>
                       </w:p>
-                      <w:bookmarkEnd w:id="172"/>
+                      <w:bookmarkEnd w:id="76"/>
                     </w:tc>
                   </w:tr>
                 </w:tbl>
@@ -10138,13 +8794,13 @@
               <w:t xml:space="preserve">Figure 9: Gaussian graphical models of risk perception by substantive control variables, compared using network comparison testing</w:t>
             </w:r>
           </w:p>
-          <w:bookmarkEnd w:id="173"/>
+          <w:bookmarkEnd w:id="77"/>
         </w:tc>
       </w:tr>
     </w:tbl>
-    <w:bookmarkEnd w:id="174"/>
-    <w:bookmarkEnd w:id="175"/>
-    <w:bookmarkStart w:id="176" w:name="discussion"/>
+    <w:bookmarkEnd w:id="78"/>
+    <w:bookmarkEnd w:id="79"/>
+    <w:bookmarkStart w:id="80" w:name="discussion"/>
     <w:p>
       <w:pPr>
         <w:pStyle w:val="Heading1"/>
@@ -10576,8 +9232,8 @@
         <w:t xml:space="preserve">: subjectively experienced probabilities of fire might become less central in the overall network after experiencing a near-miss experience. All other changes were non-significant.</w:t>
       </w:r>
     </w:p>
-    <w:bookmarkEnd w:id="176"/>
-    <w:bookmarkStart w:id="241" w:name="sec-references"/>
+    <w:bookmarkEnd w:id="80"/>
+    <w:bookmarkStart w:id="145" w:name="sec-references"/>
     <w:p>
       <w:pPr>
         <w:pStyle w:val="Heading1"/>
@@ -10586,8 +9242,8 @@
         <w:t xml:space="preserve">References</w:t>
       </w:r>
     </w:p>
-    <w:bookmarkStart w:id="240" w:name="refs"/>
-    <w:bookmarkStart w:id="178" w:name="ref-atreya2013"/>
+    <w:bookmarkStart w:id="144" w:name="refs"/>
+    <w:bookmarkStart w:id="82" w:name="ref-atreya2013"/>
     <w:p>
       <w:pPr>
         <w:pStyle w:val="Bibliography"/>
@@ -10624,7 +9280,7 @@
       <w:r>
         <w:t xml:space="preserve"> </w:t>
       </w:r>
-      <w:hyperlink r:id="rId177">
+      <w:hyperlink r:id="rId81">
         <w:r>
           <w:rPr>
             <w:rStyle w:val="Hyperlink"/>
@@ -10633,8 +9289,8 @@
         </w:r>
       </w:hyperlink>
     </w:p>
-    <w:bookmarkEnd w:id="178"/>
-    <w:bookmarkStart w:id="180" w:name="ref-aven2022"/>
+    <w:bookmarkEnd w:id="82"/>
+    <w:bookmarkStart w:id="84" w:name="ref-aven2022"/>
     <w:p>
       <w:pPr>
         <w:pStyle w:val="Bibliography"/>
@@ -10671,7 +9327,7 @@
       <w:r>
         <w:t xml:space="preserve"> </w:t>
       </w:r>
-      <w:hyperlink r:id="rId179">
+      <w:hyperlink r:id="rId83">
         <w:r>
           <w:rPr>
             <w:rStyle w:val="Hyperlink"/>
@@ -10680,8 +9336,8 @@
         </w:r>
       </w:hyperlink>
     </w:p>
-    <w:bookmarkEnd w:id="180"/>
-    <w:bookmarkStart w:id="181" w:name="ref-bégout2007"/>
+    <w:bookmarkEnd w:id="84"/>
+    <w:bookmarkStart w:id="85" w:name="ref-bégout2007"/>
     <w:p>
       <w:pPr>
         <w:pStyle w:val="Bibliography"/>
@@ -10706,8 +9362,8 @@
         <w:t xml:space="preserve">(pp. 13–32). Springer.</w:t>
       </w:r>
     </w:p>
-    <w:bookmarkEnd w:id="181"/>
-    <w:bookmarkStart w:id="183" w:name="ref-bin2013"/>
+    <w:bookmarkEnd w:id="85"/>
+    <w:bookmarkStart w:id="87" w:name="ref-bin2013"/>
     <w:p>
       <w:pPr>
         <w:pStyle w:val="Bibliography"/>
@@ -10744,7 +9400,7 @@
       <w:r>
         <w:t xml:space="preserve"> </w:t>
       </w:r>
-      <w:hyperlink r:id="rId182">
+      <w:hyperlink r:id="rId86">
         <w:r>
           <w:rPr>
             <w:rStyle w:val="Hyperlink"/>
@@ -10753,8 +9409,8 @@
         </w:r>
       </w:hyperlink>
     </w:p>
-    <w:bookmarkEnd w:id="183"/>
-    <w:bookmarkStart w:id="185" w:name="ref-epskamp2018b"/>
+    <w:bookmarkEnd w:id="87"/>
+    <w:bookmarkStart w:id="89" w:name="ref-epskamp2018b"/>
     <w:p>
       <w:pPr>
         <w:pStyle w:val="Bibliography"/>
@@ -10803,7 +9459,7 @@
       <w:r>
         <w:t xml:space="preserve"> </w:t>
       </w:r>
-      <w:hyperlink r:id="rId184">
+      <w:hyperlink r:id="rId88">
         <w:r>
           <w:rPr>
             <w:rStyle w:val="Hyperlink"/>
@@ -10812,8 +9468,8 @@
         </w:r>
       </w:hyperlink>
     </w:p>
-    <w:bookmarkEnd w:id="185"/>
-    <w:bookmarkStart w:id="186" w:name="ref-epskamp2012"/>
+    <w:bookmarkEnd w:id="89"/>
+    <w:bookmarkStart w:id="90" w:name="ref-epskamp2012"/>
     <w:p>
       <w:pPr>
         <w:pStyle w:val="Bibliography"/>
@@ -10869,8 +9525,8 @@
         <w:t xml:space="preserve">(4), 1–18.</w:t>
       </w:r>
     </w:p>
-    <w:bookmarkEnd w:id="186"/>
-    <w:bookmarkStart w:id="188" w:name="ref-foygel2010"/>
+    <w:bookmarkEnd w:id="90"/>
+    <w:bookmarkStart w:id="92" w:name="ref-foygel2010"/>
     <w:p>
       <w:pPr>
         <w:pStyle w:val="Bibliography"/>
@@ -10907,7 +9563,7 @@
       <w:r>
         <w:t xml:space="preserve"> </w:t>
       </w:r>
-      <w:hyperlink r:id="rId187">
+      <w:hyperlink r:id="rId91">
         <w:r>
           <w:rPr>
             <w:rStyle w:val="Hyperlink"/>
@@ -10916,8 +9572,8 @@
         </w:r>
       </w:hyperlink>
     </w:p>
-    <w:bookmarkEnd w:id="188"/>
-    <w:bookmarkStart w:id="190" w:name="ref-fried2022"/>
+    <w:bookmarkEnd w:id="92"/>
+    <w:bookmarkStart w:id="94" w:name="ref-fried2022"/>
     <w:p>
       <w:pPr>
         <w:pStyle w:val="Bibliography"/>
@@ -11096,7 +9752,7 @@
       <w:r>
         <w:t xml:space="preserve"> </w:t>
       </w:r>
-      <w:hyperlink r:id="rId189">
+      <w:hyperlink r:id="rId93">
         <w:r>
           <w:rPr>
             <w:rStyle w:val="Hyperlink"/>
@@ -11105,8 +9761,8 @@
         </w:r>
       </w:hyperlink>
     </w:p>
-    <w:bookmarkEnd w:id="190"/>
-    <w:bookmarkStart w:id="192" w:name="ref-gallagher2014"/>
+    <w:bookmarkEnd w:id="94"/>
+    <w:bookmarkStart w:id="96" w:name="ref-gallagher2014"/>
     <w:p>
       <w:pPr>
         <w:pStyle w:val="Bibliography"/>
@@ -11143,7 +9799,7 @@
       <w:r>
         <w:t xml:space="preserve"> </w:t>
       </w:r>
-      <w:hyperlink r:id="rId191">
+      <w:hyperlink r:id="rId95">
         <w:r>
           <w:rPr>
             <w:rStyle w:val="Hyperlink"/>
@@ -11152,8 +9808,8 @@
         </w:r>
       </w:hyperlink>
     </w:p>
-    <w:bookmarkEnd w:id="192"/>
-    <w:bookmarkStart w:id="194" w:name="ref-haas2022"/>
+    <w:bookmarkEnd w:id="96"/>
+    <w:bookmarkStart w:id="98" w:name="ref-haas2022"/>
     <w:p>
       <w:pPr>
         <w:pStyle w:val="Bibliography"/>
@@ -11190,7 +9846,7 @@
       <w:r>
         <w:t xml:space="preserve"> </w:t>
       </w:r>
-      <w:hyperlink r:id="rId193">
+      <w:hyperlink r:id="rId97">
         <w:r>
           <w:rPr>
             <w:rStyle w:val="Hyperlink"/>
@@ -11199,8 +9855,8 @@
         </w:r>
       </w:hyperlink>
     </w:p>
-    <w:bookmarkEnd w:id="194"/>
-    <w:bookmarkStart w:id="195" w:name="ref-heidegger1962"/>
+    <w:bookmarkEnd w:id="98"/>
+    <w:bookmarkStart w:id="99" w:name="ref-heidegger1962"/>
     <w:p>
       <w:pPr>
         <w:pStyle w:val="Bibliography"/>
@@ -11222,8 +9878,8 @@
         <w:t xml:space="preserve">. Harper &amp; Row.</w:t>
       </w:r>
     </w:p>
-    <w:bookmarkEnd w:id="195"/>
-    <w:bookmarkStart w:id="197" w:name="ref-humphries2008"/>
+    <w:bookmarkEnd w:id="99"/>
+    <w:bookmarkStart w:id="101" w:name="ref-humphries2008"/>
     <w:p>
       <w:pPr>
         <w:pStyle w:val="Bibliography"/>
@@ -11275,7 +9931,7 @@
       <w:r>
         <w:t xml:space="preserve"> </w:t>
       </w:r>
-      <w:hyperlink r:id="rId196">
+      <w:hyperlink r:id="rId100">
         <w:r>
           <w:rPr>
             <w:rStyle w:val="Hyperlink"/>
@@ -11284,8 +9940,8 @@
         </w:r>
       </w:hyperlink>
     </w:p>
-    <w:bookmarkEnd w:id="197"/>
-    <w:bookmarkStart w:id="199" w:name="ref-jones2018"/>
+    <w:bookmarkEnd w:id="101"/>
+    <w:bookmarkStart w:id="103" w:name="ref-jones2018"/>
     <w:p>
       <w:pPr>
         <w:pStyle w:val="Bibliography"/>
@@ -11343,7 +9999,7 @@
       <w:r>
         <w:t xml:space="preserve"> </w:t>
       </w:r>
-      <w:hyperlink r:id="rId198">
+      <w:hyperlink r:id="rId102">
         <w:r>
           <w:rPr>
             <w:rStyle w:val="Hyperlink"/>
@@ -11352,8 +10008,8 @@
         </w:r>
       </w:hyperlink>
     </w:p>
-    <w:bookmarkEnd w:id="199"/>
-    <w:bookmarkStart w:id="201" w:name="ref-kellens2013"/>
+    <w:bookmarkEnd w:id="103"/>
+    <w:bookmarkStart w:id="105" w:name="ref-kellens2013"/>
     <w:p>
       <w:pPr>
         <w:pStyle w:val="Bibliography"/>
@@ -11390,7 +10046,7 @@
       <w:r>
         <w:t xml:space="preserve"> </w:t>
       </w:r>
-      <w:hyperlink r:id="rId200">
+      <w:hyperlink r:id="rId104">
         <w:r>
           <w:rPr>
             <w:rStyle w:val="Hyperlink"/>
@@ -11399,8 +10055,8 @@
         </w:r>
       </w:hyperlink>
     </w:p>
-    <w:bookmarkEnd w:id="201"/>
-    <w:bookmarkStart w:id="202" w:name="ref-kim2015"/>
+    <w:bookmarkEnd w:id="105"/>
+    <w:bookmarkStart w:id="106" w:name="ref-kim2015"/>
     <w:p>
       <w:pPr>
         <w:pStyle w:val="Bibliography"/>
@@ -11468,8 +10124,8 @@
         <w:t xml:space="preserve">(6), 665–674.</w:t>
       </w:r>
     </w:p>
-    <w:bookmarkEnd w:id="202"/>
-    <w:bookmarkStart w:id="204" w:name="ref-dekoning2017"/>
+    <w:bookmarkEnd w:id="106"/>
+    <w:bookmarkStart w:id="108" w:name="ref-dekoning2017"/>
     <w:p>
       <w:pPr>
         <w:pStyle w:val="Bibliography"/>
@@ -11506,7 +10162,7 @@
       <w:r>
         <w:t xml:space="preserve"> </w:t>
       </w:r>
-      <w:hyperlink r:id="rId203">
+      <w:hyperlink r:id="rId107">
         <w:r>
           <w:rPr>
             <w:rStyle w:val="Hyperlink"/>
@@ -11515,8 +10171,8 @@
         </w:r>
       </w:hyperlink>
     </w:p>
-    <w:bookmarkEnd w:id="204"/>
-    <w:bookmarkStart w:id="206" w:name="ref-magliocca2018"/>
+    <w:bookmarkEnd w:id="108"/>
+    <w:bookmarkStart w:id="110" w:name="ref-magliocca2018"/>
     <w:p>
       <w:pPr>
         <w:pStyle w:val="Bibliography"/>
@@ -11553,7 +10209,7 @@
       <w:r>
         <w:t xml:space="preserve"> </w:t>
       </w:r>
-      <w:hyperlink r:id="rId205">
+      <w:hyperlink r:id="rId109">
         <w:r>
           <w:rPr>
             <w:rStyle w:val="Hyperlink"/>
@@ -11562,8 +10218,8 @@
         </w:r>
       </w:hyperlink>
     </w:p>
-    <w:bookmarkEnd w:id="206"/>
-    <w:bookmarkStart w:id="208" w:name="ref-mair2022"/>
+    <w:bookmarkEnd w:id="110"/>
+    <w:bookmarkStart w:id="112" w:name="ref-mair2022"/>
     <w:p>
       <w:pPr>
         <w:pStyle w:val="Bibliography"/>
@@ -11600,7 +10256,7 @@
       <w:r>
         <w:t xml:space="preserve"> </w:t>
       </w:r>
-      <w:hyperlink r:id="rId207">
+      <w:hyperlink r:id="rId111">
         <w:r>
           <w:rPr>
             <w:rStyle w:val="Hyperlink"/>
@@ -11609,8 +10265,8 @@
         </w:r>
       </w:hyperlink>
     </w:p>
-    <w:bookmarkEnd w:id="208"/>
-    <w:bookmarkStart w:id="210" w:name="ref-newman2003"/>
+    <w:bookmarkEnd w:id="112"/>
+    <w:bookmarkStart w:id="114" w:name="ref-newman2003"/>
     <w:p>
       <w:pPr>
         <w:pStyle w:val="Bibliography"/>
@@ -11647,7 +10303,7 @@
       <w:r>
         <w:t xml:space="preserve"> </w:t>
       </w:r>
-      <w:hyperlink r:id="rId209">
+      <w:hyperlink r:id="rId113">
         <w:r>
           <w:rPr>
             <w:rStyle w:val="Hyperlink"/>
@@ -11656,8 +10312,8 @@
         </w:r>
       </w:hyperlink>
     </w:p>
-    <w:bookmarkEnd w:id="210"/>
-    <w:bookmarkStart w:id="212" w:name="ref-patil2021"/>
+    <w:bookmarkEnd w:id="114"/>
+    <w:bookmarkStart w:id="116" w:name="ref-patil2021"/>
     <w:p>
       <w:pPr>
         <w:pStyle w:val="Bibliography"/>
@@ -11712,7 +10368,7 @@
       <w:r>
         <w:t xml:space="preserve"> </w:t>
       </w:r>
-      <w:hyperlink r:id="rId211">
+      <w:hyperlink r:id="rId115">
         <w:r>
           <w:rPr>
             <w:rStyle w:val="Hyperlink"/>
@@ -11721,8 +10377,8 @@
         </w:r>
       </w:hyperlink>
     </w:p>
-    <w:bookmarkEnd w:id="212"/>
-    <w:bookmarkStart w:id="213" w:name="ref-positteam2023"/>
+    <w:bookmarkEnd w:id="116"/>
+    <w:bookmarkStart w:id="117" w:name="ref-positteam2023"/>
     <w:p>
       <w:pPr>
         <w:pStyle w:val="Bibliography"/>
@@ -11805,8 +10461,8 @@
         <w:t xml:space="preserve">.</w:t>
       </w:r>
     </w:p>
-    <w:bookmarkEnd w:id="213"/>
-    <w:bookmarkStart w:id="215" w:name="ref-renn2021"/>
+    <w:bookmarkEnd w:id="117"/>
+    <w:bookmarkStart w:id="119" w:name="ref-renn2021"/>
     <w:p>
       <w:pPr>
         <w:pStyle w:val="Bibliography"/>
@@ -11843,7 +10499,7 @@
       <w:r>
         <w:t xml:space="preserve"> </w:t>
       </w:r>
-      <w:hyperlink r:id="rId214">
+      <w:hyperlink r:id="rId118">
         <w:r>
           <w:rPr>
             <w:rStyle w:val="Hyperlink"/>
@@ -11852,8 +10508,8 @@
         </w:r>
       </w:hyperlink>
     </w:p>
-    <w:bookmarkEnd w:id="215"/>
-    <w:bookmarkStart w:id="217" w:name="ref-renn2022"/>
+    <w:bookmarkEnd w:id="119"/>
+    <w:bookmarkStart w:id="121" w:name="ref-renn2022"/>
     <w:p>
       <w:pPr>
         <w:pStyle w:val="Bibliography"/>
@@ -11890,7 +10546,7 @@
       <w:r>
         <w:t xml:space="preserve"> </w:t>
       </w:r>
-      <w:hyperlink r:id="rId216">
+      <w:hyperlink r:id="rId120">
         <w:r>
           <w:rPr>
             <w:rStyle w:val="Hyperlink"/>
@@ -11899,8 +10555,8 @@
         </w:r>
       </w:hyperlink>
     </w:p>
-    <w:bookmarkEnd w:id="217"/>
-    <w:bookmarkStart w:id="219" w:name="ref-renn2019"/>
+    <w:bookmarkEnd w:id="121"/>
+    <w:bookmarkStart w:id="123" w:name="ref-renn2019"/>
     <w:p>
       <w:pPr>
         <w:pStyle w:val="Bibliography"/>
@@ -11937,7 +10593,7 @@
       <w:r>
         <w:t xml:space="preserve"> </w:t>
       </w:r>
-      <w:hyperlink r:id="rId218">
+      <w:hyperlink r:id="rId122">
         <w:r>
           <w:rPr>
             <w:rStyle w:val="Hyperlink"/>
@@ -11946,8 +10602,8 @@
         </w:r>
       </w:hyperlink>
     </w:p>
-    <w:bookmarkEnd w:id="219"/>
-    <w:bookmarkStart w:id="220" w:name="ref-schütz1962"/>
+    <w:bookmarkEnd w:id="123"/>
+    <w:bookmarkStart w:id="124" w:name="ref-schütz1962"/>
     <w:p>
       <w:pPr>
         <w:pStyle w:val="Bibliography"/>
@@ -11972,8 +10628,8 @@
         <w:t xml:space="preserve">(M. Natanson, Ed.). Martinus Nijhoff.</w:t>
       </w:r>
     </w:p>
-    <w:bookmarkEnd w:id="220"/>
-    <w:bookmarkStart w:id="221" w:name="ref-schütz1967"/>
+    <w:bookmarkEnd w:id="124"/>
+    <w:bookmarkStart w:id="125" w:name="ref-schütz1967"/>
     <w:p>
       <w:pPr>
         <w:pStyle w:val="Bibliography"/>
@@ -11995,8 +10651,8 @@
         <w:t xml:space="preserve">. Northwestern University Press.</w:t>
       </w:r>
     </w:p>
-    <w:bookmarkEnd w:id="221"/>
-    <w:bookmarkStart w:id="222" w:name="ref-schütz2011"/>
+    <w:bookmarkEnd w:id="125"/>
+    <w:bookmarkStart w:id="126" w:name="ref-schütz2011"/>
     <w:p>
       <w:pPr>
         <w:pStyle w:val="Bibliography"/>
@@ -12021,8 +10677,8 @@
         <w:t xml:space="preserve">(L. Embree, Ed.). Springer Science+Business Media.</w:t>
       </w:r>
     </w:p>
-    <w:bookmarkEnd w:id="222"/>
-    <w:bookmarkStart w:id="224" w:name="ref-slovic2004"/>
+    <w:bookmarkEnd w:id="126"/>
+    <w:bookmarkStart w:id="128" w:name="ref-slovic2004"/>
     <w:p>
       <w:pPr>
         <w:pStyle w:val="Bibliography"/>
@@ -12056,7 +10712,7 @@
       <w:r>
         <w:t xml:space="preserve">(2), 311–322. https://doi.org/</w:t>
       </w:r>
-      <w:hyperlink r:id="rId223">
+      <w:hyperlink r:id="rId127">
         <w:r>
           <w:rPr>
             <w:rStyle w:val="Hyperlink"/>
@@ -12065,8 +10721,8 @@
         </w:r>
       </w:hyperlink>
     </w:p>
-    <w:bookmarkEnd w:id="224"/>
-    <w:bookmarkStart w:id="226" w:name="ref-tierney2023"/>
+    <w:bookmarkEnd w:id="128"/>
+    <w:bookmarkStart w:id="130" w:name="ref-tierney2023"/>
     <w:p>
       <w:pPr>
         <w:pStyle w:val="Bibliography"/>
@@ -12157,7 +10813,7 @@
       <w:r>
         <w:t xml:space="preserve"> </w:t>
       </w:r>
-      <w:hyperlink r:id="rId225">
+      <w:hyperlink r:id="rId129">
         <w:r>
           <w:rPr>
             <w:rStyle w:val="Hyperlink"/>
@@ -12166,8 +10822,8 @@
         </w:r>
       </w:hyperlink>
     </w:p>
-    <w:bookmarkEnd w:id="226"/>
-    <w:bookmarkStart w:id="228" w:name="ref-vanborkulo2022"/>
+    <w:bookmarkEnd w:id="130"/>
+    <w:bookmarkStart w:id="132" w:name="ref-vanborkulo2022"/>
     <w:p>
       <w:pPr>
         <w:pStyle w:val="Bibliography"/>
@@ -12191,7 +10847,7 @@
       <w:r>
         <w:t xml:space="preserve"> </w:t>
       </w:r>
-      <w:hyperlink r:id="rId227">
+      <w:hyperlink r:id="rId131">
         <w:r>
           <w:rPr>
             <w:rStyle w:val="Hyperlink"/>
@@ -12200,8 +10856,8 @@
         </w:r>
       </w:hyperlink>
     </w:p>
-    <w:bookmarkEnd w:id="228"/>
-    <w:bookmarkStart w:id="230" w:name="ref-wickham2016"/>
+    <w:bookmarkEnd w:id="132"/>
+    <w:bookmarkStart w:id="134" w:name="ref-wickham2016"/>
     <w:p>
       <w:pPr>
         <w:pStyle w:val="Bibliography"/>
@@ -12262,7 +10918,7 @@
       <w:r>
         <w:t xml:space="preserve"> </w:t>
       </w:r>
-      <w:hyperlink r:id="rId229">
+      <w:hyperlink r:id="rId133">
         <w:r>
           <w:rPr>
             <w:rStyle w:val="Hyperlink"/>
@@ -12271,8 +10927,8 @@
         </w:r>
       </w:hyperlink>
     </w:p>
-    <w:bookmarkEnd w:id="230"/>
-    <w:bookmarkStart w:id="232" w:name="ref-wickham2019"/>
+    <w:bookmarkEnd w:id="134"/>
+    <w:bookmarkStart w:id="136" w:name="ref-wickham2019"/>
     <w:p>
       <w:pPr>
         <w:pStyle w:val="Bibliography"/>
@@ -12318,7 +10974,7 @@
       <w:r>
         <w:t xml:space="preserve"> </w:t>
       </w:r>
-      <w:hyperlink r:id="rId231">
+      <w:hyperlink r:id="rId135">
         <w:r>
           <w:rPr>
             <w:rStyle w:val="Hyperlink"/>
@@ -12327,8 +10983,8 @@
         </w:r>
       </w:hyperlink>
     </w:p>
-    <w:bookmarkEnd w:id="232"/>
-    <w:bookmarkStart w:id="233" w:name="ref-xie2014"/>
+    <w:bookmarkEnd w:id="136"/>
+    <w:bookmarkStart w:id="137" w:name="ref-xie2014"/>
     <w:p>
       <w:pPr>
         <w:pStyle w:val="Bibliography"/>
@@ -12380,8 +11036,8 @@
         <w:t xml:space="preserve">.</w:t>
       </w:r>
     </w:p>
-    <w:bookmarkEnd w:id="233"/>
-    <w:bookmarkStart w:id="235" w:name="ref-xie2015"/>
+    <w:bookmarkEnd w:id="137"/>
+    <w:bookmarkStart w:id="139" w:name="ref-xie2015"/>
     <w:p>
       <w:pPr>
         <w:pStyle w:val="Bibliography"/>
@@ -12445,7 +11101,7 @@
       <w:r>
         <w:t xml:space="preserve"> </w:t>
       </w:r>
-      <w:hyperlink r:id="rId234">
+      <w:hyperlink r:id="rId138">
         <w:r>
           <w:rPr>
             <w:rStyle w:val="Hyperlink"/>
@@ -12454,8 +11110,8 @@
         </w:r>
       </w:hyperlink>
     </w:p>
-    <w:bookmarkEnd w:id="235"/>
-    <w:bookmarkStart w:id="236" w:name="ref-xie2023"/>
+    <w:bookmarkEnd w:id="139"/>
+    <w:bookmarkStart w:id="140" w:name="ref-xie2023"/>
     <w:p>
       <w:pPr>
         <w:pStyle w:val="Bibliography"/>
@@ -12524,7 +11180,7 @@
       <w:r>
         <w:t xml:space="preserve"> </w:t>
       </w:r>
-      <w:hyperlink r:id="rId234">
+      <w:hyperlink r:id="rId138">
         <w:r>
           <w:rPr>
             <w:rStyle w:val="Hyperlink"/>
@@ -12533,8 +11189,8 @@
         </w:r>
       </w:hyperlink>
     </w:p>
-    <w:bookmarkEnd w:id="236"/>
-    <w:bookmarkStart w:id="238" w:name="ref-zhai2008"/>
+    <w:bookmarkEnd w:id="140"/>
+    <w:bookmarkStart w:id="142" w:name="ref-zhai2008"/>
     <w:p>
       <w:pPr>
         <w:pStyle w:val="Bibliography"/>
@@ -12571,7 +11227,7 @@
       <w:r>
         <w:t xml:space="preserve"> </w:t>
       </w:r>
-      <w:hyperlink r:id="rId237">
+      <w:hyperlink r:id="rId141">
         <w:r>
           <w:rPr>
             <w:rStyle w:val="Hyperlink"/>
@@ -12580,8 +11236,8 @@
         </w:r>
       </w:hyperlink>
     </w:p>
-    <w:bookmarkEnd w:id="238"/>
-    <w:bookmarkStart w:id="239" w:name="ref-zhou2020"/>
+    <w:bookmarkEnd w:id="142"/>
+    <w:bookmarkStart w:id="143" w:name="ref-zhou2020"/>
     <w:p>
       <w:pPr>
         <w:pStyle w:val="Bibliography"/>
@@ -12606,9 +11262,9 @@
         <w:t xml:space="preserve">[PhD thesis].</w:t>
       </w:r>
     </w:p>
-    <w:bookmarkEnd w:id="239"/>
-    <w:bookmarkEnd w:id="240"/>
-    <w:bookmarkEnd w:id="241"/>
+    <w:bookmarkEnd w:id="143"/>
+    <w:bookmarkEnd w:id="144"/>
+    <w:bookmarkEnd w:id="145"/>
     <w:sectPr>
       <w:pgSz w:h="15840" w:w="12240"/>
       <w:pgMar w:bottom="1440" w:footer="720" w:gutter="0" w:header="720" w:left="1440" w:right="1440" w:top="1440"/>

</xml_diff>